<commit_message>
tasks and notes up to 5th week
</commit_message>
<xml_diff>
--- a/Data_Structures_and_Algorithms_NOTES.docx
+++ b/Data_Structures_and_Algorithms_NOTES.docx
@@ -253,16 +253,14 @@
         </w:rPr>
         <w:t>Data-</w:t>
       </w:r>
-      <w:proofErr w:type="spellStart"/>
-      <w:r>
-        <w:rPr>
-          <w:b/>
-          <w:bCs/>
-          <w:lang w:val="en-GB"/>
-        </w:rPr>
-        <w:t>centered</w:t>
-      </w:r>
-      <w:proofErr w:type="spellEnd"/>
+      <w:r>
+        <w:rPr>
+          <w:b/>
+          <w:bCs/>
+          <w:lang w:val="en-GB"/>
+        </w:rPr>
+        <w:t>centred</w:t>
+      </w:r>
       <w:r>
         <w:rPr>
           <w:lang w:val="en-GB"/>
@@ -720,19 +718,11 @@
         </w:rPr>
         <w:t xml:space="preserve">instance or concrete representation of an algorithm. Terms algorithm and program are often used interchangeably but </w:t>
       </w:r>
-      <w:proofErr w:type="gramStart"/>
-      <w:r>
-        <w:rPr>
-          <w:lang w:val="en-GB"/>
-        </w:rPr>
-        <w:t>by definition an</w:t>
-      </w:r>
-      <w:proofErr w:type="gramEnd"/>
-      <w:r>
-        <w:rPr>
-          <w:lang w:val="en-GB"/>
-        </w:rPr>
-        <w:t xml:space="preserve"> algorithm must provide sufficient detail that it can be converted into a program when needed</w:t>
+      <w:r>
+        <w:rPr>
+          <w:lang w:val="en-GB"/>
+        </w:rPr>
+        <w:t>by definition an algorithm must provide sufficient detail that it can be converted into a program when needed</w:t>
       </w:r>
       <w:r>
         <w:rPr>
@@ -1477,7 +1467,6 @@
         <w:t xml:space="preserve">Size of the problem is </w:t>
       </w:r>
       <w:proofErr w:type="spellStart"/>
-      <w:proofErr w:type="gramStart"/>
       <w:r>
         <w:rPr>
           <w:lang w:val="en-GB"/>
@@ -1485,7 +1474,6 @@
         <w:t>A.length</w:t>
       </w:r>
       <w:proofErr w:type="spellEnd"/>
-      <w:proofErr w:type="gramEnd"/>
     </w:p>
     <w:p>
       <w:pPr>
@@ -2145,21 +2133,7 @@
         <w:rPr>
           <w:lang w:val="en-GB"/>
         </w:rPr>
-        <w:t xml:space="preserve">When you buy a faster computer or a faster compiler, the new problem size that can be run </w:t>
-      </w:r>
-      <w:proofErr w:type="gramStart"/>
-      <w:r>
-        <w:rPr>
-          <w:lang w:val="en-GB"/>
-        </w:rPr>
-        <w:t>in a given</w:t>
-      </w:r>
-      <w:proofErr w:type="gramEnd"/>
-      <w:r>
-        <w:rPr>
-          <w:lang w:val="en-GB"/>
-        </w:rPr>
-        <w:t xml:space="preserve"> amount of time for a given growth rate is larger by the same factor, regardless of the constant on the running-time equation</w:t>
+        <w:t>When you buy a faster computer or a faster compiler, the new problem size that can be run in a given amount of time for a given growth rate is larger by the same factor, regardless of the constant on the running-time equation</w:t>
       </w:r>
       <w:r>
         <w:rPr>
@@ -3339,7 +3313,6 @@
         </w:rPr>
         <w:t>n</w:t>
       </w:r>
-      <w:proofErr w:type="gramStart"/>
       <w:r>
         <w:rPr>
           <w:rStyle w:val="mi"/>
@@ -3367,7 +3340,6 @@
         </w:rPr>
         <w:t>.</w:t>
       </w:r>
-      <w:proofErr w:type="gramEnd"/>
     </w:p>
     <w:p>
       <w:pPr>
@@ -3397,27 +3369,7 @@
           <w:bCs/>
           <w:lang w:val="en-GB"/>
         </w:rPr>
-        <w:t xml:space="preserve">link (or a </w:t>
-      </w:r>
-      <w:proofErr w:type="gramStart"/>
-      <w:r>
-        <w:rPr>
-          <w:rFonts w:cstheme="minorHAnsi"/>
-          <w:b/>
-          <w:bCs/>
-          <w:lang w:val="en-GB"/>
-        </w:rPr>
-        <w:t>pointer )</w:t>
-      </w:r>
-      <w:proofErr w:type="gramEnd"/>
-      <w:r>
-        <w:rPr>
-          <w:rFonts w:cstheme="minorHAnsi"/>
-          <w:b/>
-          <w:bCs/>
-          <w:lang w:val="en-GB"/>
-        </w:rPr>
-        <w:t xml:space="preserve"> </w:t>
+        <w:t xml:space="preserve">link (or a pointer ) </w:t>
       </w:r>
       <w:r>
         <w:rPr>
@@ -3683,7 +3635,6 @@
         </w:rPr>
         <w:t>n</w:t>
       </w:r>
-      <w:proofErr w:type="gramStart"/>
       <w:r>
         <w:rPr>
           <w:rStyle w:val="mo"/>
@@ -3701,15 +3652,7 @@
           <w:rFonts w:cstheme="minorHAnsi"/>
           <w:lang w:val="en-GB"/>
         </w:rPr>
-        <w:t>,but</w:t>
-      </w:r>
-      <w:proofErr w:type="gramEnd"/>
-      <w:r>
-        <w:rPr>
-          <w:rFonts w:cstheme="minorHAnsi"/>
-          <w:lang w:val="en-GB"/>
-        </w:rPr>
-        <w:t xml:space="preserve"> can be greater.</w:t>
+        <w:t>,but can be greater.</w:t>
       </w:r>
     </w:p>
     <w:p>
@@ -3914,23 +3857,7 @@
           <w:rFonts w:cstheme="minorHAnsi"/>
           <w:lang w:val="en-GB"/>
         </w:rPr>
-        <w:t xml:space="preserve">, regardless of the number of elements </w:t>
-      </w:r>
-      <w:proofErr w:type="gramStart"/>
-      <w:r>
-        <w:rPr>
-          <w:rFonts w:cstheme="minorHAnsi"/>
-          <w:lang w:val="en-GB"/>
-        </w:rPr>
-        <w:t>actually stored</w:t>
-      </w:r>
-      <w:proofErr w:type="gramEnd"/>
-      <w:r>
-        <w:rPr>
-          <w:rFonts w:cstheme="minorHAnsi"/>
-          <w:lang w:val="en-GB"/>
-        </w:rPr>
-        <w:t xml:space="preserve"> in the list at any time.</w:t>
+        <w:t>, regardless of the number of elements actually stored in the list at any time.</w:t>
       </w:r>
     </w:p>
     <w:p>
@@ -4147,7 +4074,6 @@
           <w:lang w:val="en-GB"/>
         </w:rPr>
       </w:pPr>
-      <w:proofErr w:type="gramStart"/>
       <w:r>
         <w:rPr>
           <w:rFonts w:cstheme="minorHAnsi"/>
@@ -4162,17 +4088,7 @@
           <w:bCs/>
           <w:lang w:val="en-GB"/>
         </w:rPr>
-        <w:t xml:space="preserve"> P</w:t>
-      </w:r>
-      <w:proofErr w:type="gramEnd"/>
-      <w:r>
-        <w:rPr>
-          <w:rFonts w:cstheme="minorHAnsi"/>
-          <w:b/>
-          <w:bCs/>
-          <w:lang w:val="en-GB"/>
-        </w:rPr>
-        <w:t xml:space="preserve"> = E</w:t>
+        <w:t xml:space="preserve"> P = E</w:t>
       </w:r>
       <w:r>
         <w:rPr>
@@ -4314,7 +4230,6 @@
         </w:rPr>
         <w:t xml:space="preserve"> </w:t>
       </w:r>
-      <w:proofErr w:type="gramStart"/>
       <w:r>
         <w:rPr>
           <w:rStyle w:val="mi"/>
@@ -4339,7 +4254,6 @@
         </w:rPr>
         <w:t>(</w:t>
       </w:r>
-      <w:proofErr w:type="gramEnd"/>
       <w:r>
         <w:rPr>
           <w:rStyle w:val="mn"/>
@@ -4460,7 +4374,6 @@
         </w:rPr>
         <w:t xml:space="preserve">Insert and remove in linked list require </w:t>
       </w:r>
-      <w:proofErr w:type="gramStart"/>
       <w:r>
         <w:rPr>
           <w:rStyle w:val="mi"/>
@@ -4485,7 +4398,6 @@
         </w:rPr>
         <w:t>(</w:t>
       </w:r>
-      <w:proofErr w:type="gramEnd"/>
       <w:r>
         <w:rPr>
           <w:rStyle w:val="mn"/>
@@ -4581,23 +4493,7 @@
           <w:rFonts w:cstheme="minorHAnsi"/>
           <w:lang w:val="en-GB"/>
         </w:rPr>
-        <w:t xml:space="preserve">time. Often the time to insert/delete elements </w:t>
-      </w:r>
-      <w:proofErr w:type="gramStart"/>
-      <w:r>
-        <w:rPr>
-          <w:rFonts w:cstheme="minorHAnsi"/>
-          <w:lang w:val="en-GB"/>
-        </w:rPr>
-        <w:t>dominates</w:t>
-      </w:r>
-      <w:proofErr w:type="gramEnd"/>
-      <w:r>
-        <w:rPr>
-          <w:rFonts w:cstheme="minorHAnsi"/>
-          <w:lang w:val="en-GB"/>
-        </w:rPr>
-        <w:t xml:space="preserve"> all other operations and for this reason </w:t>
+        <w:t xml:space="preserve">time. Often the time to insert/delete elements dominates all other operations and for this reason </w:t>
       </w:r>
       <w:r>
         <w:rPr>
@@ -5660,35 +5556,7 @@
           <w:szCs w:val="24"/>
           <w:lang w:val="en-GB"/>
         </w:rPr>
-        <w:t>=</w:t>
-      </w:r>
-      <w:proofErr w:type="gramStart"/>
-      <w:r>
-        <w:rPr>
-          <w:rFonts w:cstheme="minorHAnsi"/>
-          <w:b/>
-          <w:bCs/>
-          <w:i/>
-          <w:iCs/>
-          <w:sz w:val="24"/>
-          <w:szCs w:val="24"/>
-          <w:lang w:val="en-GB"/>
-        </w:rPr>
-        <w:t>K</w:t>
-      </w:r>
-      <w:proofErr w:type="gramEnd"/>
-      <w:r>
-        <w:rPr>
-          <w:rFonts w:cstheme="minorHAnsi"/>
-          <w:b/>
-          <w:bCs/>
-          <w:i/>
-          <w:iCs/>
-          <w:sz w:val="24"/>
-          <w:szCs w:val="24"/>
-          <w:lang w:val="en-GB"/>
-        </w:rPr>
-        <w:t xml:space="preserve"> </w:t>
+        <w:t xml:space="preserve">=K </w:t>
       </w:r>
       <w:r>
         <w:rPr>
@@ -7076,27 +6944,2390 @@
           <w:szCs w:val="24"/>
           <w:lang w:val="en-GB"/>
         </w:rPr>
-        <w:t xml:space="preserve">Tombstones allow searches to work correctly and allows reuse of deleted </w:t>
-      </w:r>
-      <w:proofErr w:type="gramStart"/>
-      <w:r>
-        <w:rPr>
-          <w:rFonts w:cstheme="minorHAnsi"/>
-          <w:sz w:val="24"/>
-          <w:szCs w:val="24"/>
-          <w:lang w:val="en-GB"/>
-        </w:rPr>
-        <w:t>slots</w:t>
-      </w:r>
-      <w:proofErr w:type="gramEnd"/>
-      <w:r>
-        <w:rPr>
-          <w:rFonts w:cstheme="minorHAnsi"/>
-          <w:sz w:val="24"/>
-          <w:szCs w:val="24"/>
-          <w:lang w:val="en-GB"/>
-        </w:rPr>
-        <w:t xml:space="preserve"> but a lot of tombstones lengthen the probing time. This can be resolved by for example periodically rehashing the table.</w:t>
+        <w:t>Tombstones allow searches to work correctly and allows reuse of deleted slots but a lot of tombstones lengthen the probing time. This can be resolved by for example periodically rehashing the table.</w:t>
+      </w:r>
+    </w:p>
+    <w:p>
+      <w:pPr>
+        <w:rPr>
+          <w:rFonts w:cstheme="minorHAnsi"/>
+          <w:sz w:val="28"/>
+          <w:szCs w:val="28"/>
+          <w:lang w:val="en-GB"/>
+        </w:rPr>
+      </w:pPr>
+      <w:r>
+        <w:rPr>
+          <w:rFonts w:cstheme="minorHAnsi"/>
+          <w:sz w:val="28"/>
+          <w:szCs w:val="28"/>
+          <w:lang w:val="en-GB"/>
+        </w:rPr>
+        <w:t>Week 5 – Recursion and Binary Trees</w:t>
+      </w:r>
+    </w:p>
+    <w:p>
+      <w:pPr>
+        <w:rPr>
+          <w:rFonts w:cstheme="minorHAnsi"/>
+          <w:sz w:val="24"/>
+          <w:szCs w:val="24"/>
+          <w:lang w:val="en-GB"/>
+        </w:rPr>
+      </w:pPr>
+      <w:r>
+        <w:rPr>
+          <w:rFonts w:cstheme="minorHAnsi"/>
+          <w:b/>
+          <w:bCs/>
+          <w:sz w:val="24"/>
+          <w:szCs w:val="24"/>
+          <w:lang w:val="en-GB"/>
+        </w:rPr>
+        <w:t xml:space="preserve">Recursive </w:t>
+      </w:r>
+      <w:r>
+        <w:rPr>
+          <w:rFonts w:cstheme="minorHAnsi"/>
+          <w:sz w:val="24"/>
+          <w:szCs w:val="24"/>
+          <w:lang w:val="en-GB"/>
+        </w:rPr>
+        <w:t>algorithm invokes itself to do part of its work.</w:t>
+      </w:r>
+    </w:p>
+    <w:p>
+      <w:pPr>
+        <w:rPr>
+          <w:rFonts w:cstheme="minorHAnsi"/>
+          <w:sz w:val="24"/>
+          <w:szCs w:val="24"/>
+          <w:lang w:val="en-GB"/>
+        </w:rPr>
+      </w:pPr>
+      <w:r>
+        <w:rPr>
+          <w:rFonts w:cstheme="minorHAnsi"/>
+          <w:b/>
+          <w:bCs/>
+          <w:sz w:val="24"/>
+          <w:szCs w:val="24"/>
+          <w:lang w:val="en-GB"/>
+        </w:rPr>
+        <w:t>Recursion</w:t>
+      </w:r>
+      <w:r>
+        <w:rPr>
+          <w:rFonts w:cstheme="minorHAnsi"/>
+          <w:b/>
+          <w:bCs/>
+          <w:sz w:val="24"/>
+          <w:szCs w:val="24"/>
+          <w:lang w:val="en-GB"/>
+        </w:rPr>
+        <w:t xml:space="preserve"> </w:t>
+      </w:r>
+      <w:r>
+        <w:rPr>
+          <w:rFonts w:cstheme="minorHAnsi"/>
+          <w:sz w:val="24"/>
+          <w:szCs w:val="24"/>
+          <w:lang w:val="en-GB"/>
+        </w:rPr>
+        <w:t>(=process of solving a large problem by reducing it to sub-problem(s))</w:t>
+      </w:r>
+    </w:p>
+    <w:p>
+      <w:pPr>
+        <w:pStyle w:val="ListParagraph"/>
+        <w:numPr>
+          <w:ilvl w:val="0"/>
+          <w:numId w:val="21"/>
+        </w:numPr>
+        <w:rPr>
+          <w:rFonts w:cstheme="minorHAnsi"/>
+          <w:sz w:val="24"/>
+          <w:szCs w:val="24"/>
+          <w:lang w:val="en-GB"/>
+        </w:rPr>
+      </w:pPr>
+      <w:r>
+        <w:rPr>
+          <w:rFonts w:cstheme="minorHAnsi"/>
+          <w:sz w:val="24"/>
+          <w:szCs w:val="24"/>
+          <w:lang w:val="en-GB"/>
+        </w:rPr>
+        <w:t>Makes it possible to solve complex problems using concise, efficient, and easily understandable programs</w:t>
+      </w:r>
+    </w:p>
+    <w:p>
+      <w:pPr>
+        <w:pStyle w:val="ListParagraph"/>
+        <w:numPr>
+          <w:ilvl w:val="0"/>
+          <w:numId w:val="21"/>
+        </w:numPr>
+        <w:rPr>
+          <w:rFonts w:cstheme="minorHAnsi"/>
+          <w:sz w:val="24"/>
+          <w:szCs w:val="24"/>
+          <w:lang w:val="en-GB"/>
+        </w:rPr>
+      </w:pPr>
+      <w:r>
+        <w:rPr>
+          <w:rFonts w:cstheme="minorHAnsi"/>
+          <w:sz w:val="24"/>
+          <w:szCs w:val="24"/>
+          <w:lang w:val="en-GB"/>
+        </w:rPr>
+        <w:t>Recursive “call to itself” must be smaller than the originally attempted problem for a recursive approach to be successful</w:t>
+      </w:r>
+    </w:p>
+    <w:p>
+      <w:pPr>
+        <w:pStyle w:val="ListParagraph"/>
+        <w:numPr>
+          <w:ilvl w:val="0"/>
+          <w:numId w:val="21"/>
+        </w:numPr>
+        <w:rPr>
+          <w:rFonts w:cstheme="minorHAnsi"/>
+          <w:sz w:val="24"/>
+          <w:szCs w:val="24"/>
+          <w:lang w:val="en-GB"/>
+        </w:rPr>
+      </w:pPr>
+      <w:r>
+        <w:rPr>
+          <w:rFonts w:cstheme="minorHAnsi"/>
+          <w:sz w:val="24"/>
+          <w:szCs w:val="24"/>
+          <w:lang w:val="en-GB"/>
+        </w:rPr>
+        <w:t>In general, a recursive algorithm must have two parts</w:t>
+      </w:r>
+    </w:p>
+    <w:p>
+      <w:pPr>
+        <w:pStyle w:val="ListParagraph"/>
+        <w:numPr>
+          <w:ilvl w:val="1"/>
+          <w:numId w:val="21"/>
+        </w:numPr>
+        <w:rPr>
+          <w:rFonts w:cstheme="minorHAnsi"/>
+          <w:sz w:val="24"/>
+          <w:szCs w:val="24"/>
+          <w:lang w:val="en-GB"/>
+        </w:rPr>
+      </w:pPr>
+      <w:r>
+        <w:rPr>
+          <w:rFonts w:cstheme="minorHAnsi"/>
+          <w:sz w:val="24"/>
+          <w:szCs w:val="24"/>
+          <w:lang w:val="en-GB"/>
+        </w:rPr>
+        <w:t xml:space="preserve">The </w:t>
+      </w:r>
+      <w:r>
+        <w:rPr>
+          <w:rFonts w:cstheme="minorHAnsi"/>
+          <w:b/>
+          <w:bCs/>
+          <w:sz w:val="24"/>
+          <w:szCs w:val="24"/>
+          <w:lang w:val="en-GB"/>
+        </w:rPr>
+        <w:t xml:space="preserve">base case </w:t>
+      </w:r>
+      <w:r>
+        <w:rPr>
+          <w:rFonts w:cstheme="minorHAnsi"/>
+          <w:sz w:val="24"/>
+          <w:szCs w:val="24"/>
+          <w:lang w:val="en-GB"/>
+        </w:rPr>
+        <w:t>which handles a simple input that can be solved without resorting to a recursive call</w:t>
+      </w:r>
+    </w:p>
+    <w:p>
+      <w:pPr>
+        <w:pStyle w:val="ListParagraph"/>
+        <w:numPr>
+          <w:ilvl w:val="1"/>
+          <w:numId w:val="21"/>
+        </w:numPr>
+        <w:rPr>
+          <w:rFonts w:cstheme="minorHAnsi"/>
+          <w:sz w:val="24"/>
+          <w:szCs w:val="24"/>
+          <w:lang w:val="en-GB"/>
+        </w:rPr>
+      </w:pPr>
+      <w:r>
+        <w:rPr>
+          <w:rFonts w:cstheme="minorHAnsi"/>
+          <w:sz w:val="24"/>
+          <w:szCs w:val="24"/>
+          <w:lang w:val="en-GB"/>
+        </w:rPr>
+        <w:t xml:space="preserve">The </w:t>
+      </w:r>
+      <w:r>
+        <w:rPr>
+          <w:rFonts w:cstheme="minorHAnsi"/>
+          <w:b/>
+          <w:bCs/>
+          <w:sz w:val="24"/>
+          <w:szCs w:val="24"/>
+          <w:lang w:val="en-GB"/>
+        </w:rPr>
+        <w:t xml:space="preserve">recursive part </w:t>
+      </w:r>
+      <w:r>
+        <w:rPr>
+          <w:rFonts w:cstheme="minorHAnsi"/>
+          <w:sz w:val="24"/>
+          <w:szCs w:val="24"/>
+          <w:lang w:val="en-GB"/>
+        </w:rPr>
+        <w:t>which contains one or more recursive calls to the algorithm. In every recursive call, the parameters must be in some sense “closer” to the base case than those of the original call.</w:t>
+      </w:r>
+    </w:p>
+    <w:p>
+      <w:pPr>
+        <w:pStyle w:val="ListParagraph"/>
+        <w:numPr>
+          <w:ilvl w:val="0"/>
+          <w:numId w:val="21"/>
+        </w:numPr>
+        <w:rPr>
+          <w:rFonts w:cstheme="minorHAnsi"/>
+          <w:sz w:val="24"/>
+          <w:szCs w:val="24"/>
+          <w:lang w:val="en-GB"/>
+        </w:rPr>
+      </w:pPr>
+      <w:r>
+        <w:rPr>
+          <w:rFonts w:cstheme="minorHAnsi"/>
+          <w:sz w:val="24"/>
+          <w:szCs w:val="24"/>
+          <w:lang w:val="en-GB"/>
+        </w:rPr>
+        <w:t>Recursion is primar</w:t>
+      </w:r>
+      <w:r>
+        <w:rPr>
+          <w:rFonts w:cstheme="minorHAnsi"/>
+          <w:sz w:val="24"/>
+          <w:szCs w:val="24"/>
+          <w:lang w:val="en-GB"/>
+        </w:rPr>
+        <w:t>ily as a tool for simplifying the design and description of an algorithm but because it involves function calls, it is usually more expensive than other alternatives such as while-loop.</w:t>
+      </w:r>
+    </w:p>
+    <w:p>
+      <w:pPr>
+        <w:rPr>
+          <w:rFonts w:cstheme="minorHAnsi"/>
+          <w:sz w:val="24"/>
+          <w:szCs w:val="24"/>
+          <w:lang w:val="en-GB"/>
+        </w:rPr>
+      </w:pPr>
+      <w:r>
+        <w:rPr>
+          <w:rFonts w:cstheme="minorHAnsi"/>
+          <w:sz w:val="24"/>
+          <w:szCs w:val="24"/>
+          <w:lang w:val="en-GB"/>
+        </w:rPr>
+        <w:t>Writing a recursive function:</w:t>
+      </w:r>
+    </w:p>
+    <w:p>
+      <w:pPr>
+        <w:pStyle w:val="ListParagraph"/>
+        <w:numPr>
+          <w:ilvl w:val="0"/>
+          <w:numId w:val="22"/>
+        </w:numPr>
+        <w:rPr>
+          <w:rFonts w:cstheme="minorHAnsi"/>
+          <w:sz w:val="24"/>
+          <w:szCs w:val="24"/>
+          <w:lang w:val="en-GB"/>
+        </w:rPr>
+      </w:pPr>
+      <w:r>
+        <w:rPr>
+          <w:rFonts w:cstheme="minorHAnsi"/>
+          <w:sz w:val="24"/>
+          <w:szCs w:val="24"/>
+          <w:lang w:val="en-GB"/>
+        </w:rPr>
+        <w:t>Basic four steps that are needed to write any recursive function</w:t>
+      </w:r>
+    </w:p>
+    <w:p>
+      <w:pPr>
+        <w:pStyle w:val="ListParagraph"/>
+        <w:numPr>
+          <w:ilvl w:val="1"/>
+          <w:numId w:val="22"/>
+        </w:numPr>
+        <w:rPr>
+          <w:rFonts w:cstheme="minorHAnsi"/>
+          <w:sz w:val="24"/>
+          <w:szCs w:val="24"/>
+          <w:lang w:val="en-GB"/>
+        </w:rPr>
+      </w:pPr>
+      <w:r>
+        <w:rPr>
+          <w:rFonts w:cstheme="minorHAnsi"/>
+          <w:sz w:val="24"/>
+          <w:szCs w:val="24"/>
+          <w:lang w:val="en-GB"/>
+        </w:rPr>
+        <w:t>Write and define the prototype of the function</w:t>
+      </w:r>
+    </w:p>
+    <w:p>
+      <w:pPr>
+        <w:pStyle w:val="ListParagraph"/>
+        <w:numPr>
+          <w:ilvl w:val="1"/>
+          <w:numId w:val="22"/>
+        </w:numPr>
+        <w:rPr>
+          <w:rFonts w:cstheme="minorHAnsi"/>
+          <w:sz w:val="24"/>
+          <w:szCs w:val="24"/>
+          <w:lang w:val="en-GB"/>
+        </w:rPr>
+      </w:pPr>
+      <w:r>
+        <w:rPr>
+          <w:rFonts w:cstheme="minorHAnsi"/>
+          <w:sz w:val="24"/>
+          <w:szCs w:val="24"/>
+          <w:lang w:val="en-GB"/>
+        </w:rPr>
+        <w:t>Write out a sample function call</w:t>
+      </w:r>
+    </w:p>
+    <w:p>
+      <w:pPr>
+        <w:pStyle w:val="ListParagraph"/>
+        <w:numPr>
+          <w:ilvl w:val="1"/>
+          <w:numId w:val="22"/>
+        </w:numPr>
+        <w:rPr>
+          <w:rFonts w:cstheme="minorHAnsi"/>
+          <w:sz w:val="24"/>
+          <w:szCs w:val="24"/>
+          <w:lang w:val="en-GB"/>
+        </w:rPr>
+      </w:pPr>
+      <w:r>
+        <w:rPr>
+          <w:rFonts w:cstheme="minorHAnsi"/>
+          <w:sz w:val="24"/>
+          <w:szCs w:val="24"/>
+          <w:lang w:val="en-GB"/>
+        </w:rPr>
+        <w:t>Think of the smallest version of the problem (</w:t>
+      </w:r>
+      <w:r>
+        <w:rPr>
+          <w:rFonts w:cstheme="minorHAnsi"/>
+          <w:b/>
+          <w:bCs/>
+          <w:sz w:val="24"/>
+          <w:szCs w:val="24"/>
+          <w:lang w:val="en-GB"/>
+        </w:rPr>
+        <w:t>base case</w:t>
+      </w:r>
+      <w:r>
+        <w:rPr>
+          <w:rFonts w:cstheme="minorHAnsi"/>
+          <w:sz w:val="24"/>
+          <w:szCs w:val="24"/>
+          <w:lang w:val="en-GB"/>
+        </w:rPr>
+        <w:t>)</w:t>
+      </w:r>
+    </w:p>
+    <w:p>
+      <w:pPr>
+        <w:pStyle w:val="ListParagraph"/>
+        <w:numPr>
+          <w:ilvl w:val="1"/>
+          <w:numId w:val="22"/>
+        </w:numPr>
+        <w:rPr>
+          <w:rFonts w:cstheme="minorHAnsi"/>
+          <w:sz w:val="24"/>
+          <w:szCs w:val="24"/>
+          <w:lang w:val="en-GB"/>
+        </w:rPr>
+      </w:pPr>
+      <w:r>
+        <w:rPr>
+          <w:rFonts w:cstheme="minorHAnsi"/>
+          <w:sz w:val="24"/>
+          <w:szCs w:val="24"/>
+          <w:lang w:val="en-GB"/>
+        </w:rPr>
+        <w:t>Think of smaller versions of the function call</w:t>
+      </w:r>
+    </w:p>
+    <w:p>
+      <w:pPr>
+        <w:rPr>
+          <w:rFonts w:cstheme="minorHAnsi"/>
+          <w:sz w:val="24"/>
+          <w:szCs w:val="24"/>
+          <w:lang w:val="en-GB"/>
+        </w:rPr>
+      </w:pPr>
+    </w:p>
+    <w:p>
+      <w:pPr>
+        <w:rPr>
+          <w:rFonts w:cstheme="minorHAnsi"/>
+          <w:sz w:val="24"/>
+          <w:szCs w:val="24"/>
+          <w:lang w:val="en-GB"/>
+        </w:rPr>
+      </w:pPr>
+    </w:p>
+    <w:p>
+      <w:pPr>
+        <w:rPr>
+          <w:rFonts w:cstheme="minorHAnsi"/>
+          <w:sz w:val="24"/>
+          <w:szCs w:val="24"/>
+          <w:lang w:val="en-GB"/>
+        </w:rPr>
+      </w:pPr>
+      <w:r>
+        <w:rPr>
+          <w:rFonts w:cstheme="minorHAnsi"/>
+          <w:sz w:val="24"/>
+          <w:szCs w:val="24"/>
+          <w:lang w:val="en-GB"/>
+        </w:rPr>
+        <w:lastRenderedPageBreak/>
+        <w:t>Tracing recursive code</w:t>
+      </w:r>
+    </w:p>
+    <w:p>
+      <w:pPr>
+        <w:pStyle w:val="ListParagraph"/>
+        <w:numPr>
+          <w:ilvl w:val="0"/>
+          <w:numId w:val="22"/>
+        </w:numPr>
+        <w:rPr>
+          <w:rFonts w:cstheme="minorHAnsi"/>
+          <w:sz w:val="24"/>
+          <w:szCs w:val="24"/>
+          <w:lang w:val="en-GB"/>
+        </w:rPr>
+      </w:pPr>
+      <w:r>
+        <w:rPr>
+          <w:rFonts w:cstheme="minorHAnsi"/>
+          <w:sz w:val="24"/>
+          <w:szCs w:val="24"/>
+          <w:lang w:val="en-GB"/>
+        </w:rPr>
+        <w:t>When writing a recursive function, it should be thought in a top-down manner</w:t>
+      </w:r>
+    </w:p>
+    <w:p>
+      <w:pPr>
+        <w:pStyle w:val="ListParagraph"/>
+        <w:numPr>
+          <w:ilvl w:val="1"/>
+          <w:numId w:val="22"/>
+        </w:numPr>
+        <w:rPr>
+          <w:rFonts w:cstheme="minorHAnsi"/>
+          <w:sz w:val="24"/>
+          <w:szCs w:val="24"/>
+          <w:lang w:val="en-GB"/>
+        </w:rPr>
+      </w:pPr>
+      <w:r>
+        <w:rPr>
+          <w:rFonts w:cstheme="minorHAnsi"/>
+          <w:sz w:val="24"/>
+          <w:szCs w:val="24"/>
+          <w:lang w:val="en-GB"/>
+        </w:rPr>
+        <w:t>Don’t worry about how the recursive call solves the sub-problem</w:t>
+      </w:r>
+    </w:p>
+    <w:p>
+      <w:pPr>
+        <w:pStyle w:val="ListParagraph"/>
+        <w:numPr>
+          <w:ilvl w:val="1"/>
+          <w:numId w:val="22"/>
+        </w:numPr>
+        <w:rPr>
+          <w:rFonts w:cstheme="minorHAnsi"/>
+          <w:sz w:val="24"/>
+          <w:szCs w:val="24"/>
+          <w:lang w:val="en-GB"/>
+        </w:rPr>
+      </w:pPr>
+      <w:r>
+        <w:rPr>
+          <w:rFonts w:cstheme="minorHAnsi"/>
+          <w:sz w:val="24"/>
+          <w:szCs w:val="24"/>
+          <w:lang w:val="en-GB"/>
+        </w:rPr>
+        <w:t>Simply accept that it will solve the sub-problem correctly.</w:t>
+      </w:r>
+    </w:p>
+    <w:p>
+      <w:pPr>
+        <w:pStyle w:val="ListParagraph"/>
+        <w:numPr>
+          <w:ilvl w:val="0"/>
+          <w:numId w:val="22"/>
+        </w:numPr>
+        <w:rPr>
+          <w:rFonts w:cstheme="minorHAnsi"/>
+          <w:sz w:val="24"/>
+          <w:szCs w:val="24"/>
+          <w:lang w:val="en-GB"/>
+        </w:rPr>
+      </w:pPr>
+      <w:r>
+        <w:rPr>
+          <w:rFonts w:cstheme="minorHAnsi"/>
+          <w:sz w:val="24"/>
+          <w:szCs w:val="24"/>
+          <w:lang w:val="en-GB"/>
+        </w:rPr>
+        <w:t>When reading or tracing a recursive function, it must be considered how the function does its job</w:t>
+      </w:r>
+    </w:p>
+    <w:p>
+      <w:pPr>
+        <w:rPr>
+          <w:rFonts w:cstheme="minorHAnsi"/>
+          <w:sz w:val="24"/>
+          <w:szCs w:val="24"/>
+          <w:lang w:val="en-GB"/>
+        </w:rPr>
+      </w:pPr>
+      <w:r>
+        <w:rPr>
+          <w:rFonts w:cstheme="minorHAnsi"/>
+          <w:b/>
+          <w:bCs/>
+          <w:sz w:val="24"/>
+          <w:szCs w:val="24"/>
+          <w:lang w:val="en-GB"/>
+        </w:rPr>
+        <w:t xml:space="preserve">Winding phase </w:t>
+      </w:r>
+      <w:r>
+        <w:rPr>
+          <w:rFonts w:cstheme="minorHAnsi"/>
+          <w:sz w:val="24"/>
+          <w:szCs w:val="24"/>
+          <w:lang w:val="en-GB"/>
+        </w:rPr>
+        <w:t>= information (parameters) is passed from one recursive call to another, or even smaller problems, until a base case is reached.</w:t>
+      </w:r>
+    </w:p>
+    <w:p>
+      <w:pPr>
+        <w:rPr>
+          <w:rFonts w:cstheme="minorHAnsi"/>
+          <w:sz w:val="24"/>
+          <w:szCs w:val="24"/>
+          <w:lang w:val="en-GB"/>
+        </w:rPr>
+      </w:pPr>
+      <w:r>
+        <w:rPr>
+          <w:rFonts w:cstheme="minorHAnsi"/>
+          <w:b/>
+          <w:bCs/>
+          <w:sz w:val="24"/>
+          <w:szCs w:val="24"/>
+          <w:lang w:val="en-GB"/>
+        </w:rPr>
+        <w:t xml:space="preserve">Unwinding phase </w:t>
+      </w:r>
+      <w:r>
+        <w:rPr>
+          <w:rFonts w:cstheme="minorHAnsi"/>
+          <w:sz w:val="24"/>
+          <w:szCs w:val="24"/>
+          <w:lang w:val="en-GB"/>
+        </w:rPr>
+        <w:t>= a return value is passed back as the series of recursive calls unwinds.</w:t>
+      </w:r>
+    </w:p>
+    <w:p>
+      <w:pPr>
+        <w:rPr>
+          <w:rFonts w:cstheme="minorHAnsi"/>
+          <w:sz w:val="24"/>
+          <w:szCs w:val="24"/>
+          <w:lang w:val="en-GB"/>
+        </w:rPr>
+      </w:pPr>
+      <w:r>
+        <w:rPr>
+          <w:rFonts w:cstheme="minorHAnsi"/>
+          <w:sz w:val="24"/>
+          <w:szCs w:val="24"/>
+          <w:lang w:val="en-GB"/>
+        </w:rPr>
+        <w:t>Towers of Hanoi</w:t>
+      </w:r>
+    </w:p>
+    <w:p>
+      <w:pPr>
+        <w:pStyle w:val="ListParagraph"/>
+        <w:numPr>
+          <w:ilvl w:val="0"/>
+          <w:numId w:val="23"/>
+        </w:numPr>
+        <w:rPr>
+          <w:rFonts w:cstheme="minorHAnsi"/>
+          <w:sz w:val="24"/>
+          <w:szCs w:val="24"/>
+          <w:lang w:val="en-GB"/>
+        </w:rPr>
+      </w:pPr>
+      <w:r>
+        <w:rPr>
+          <w:rFonts w:cstheme="minorHAnsi"/>
+          <w:sz w:val="24"/>
+          <w:szCs w:val="24"/>
+          <w:lang w:val="en-GB"/>
+        </w:rPr>
+        <w:t>Ancient Vietnamese legend where a group of monks is tasked with moving a tower of 64 disks of different sizes according to certain rules and when they finish, the world will end.</w:t>
+      </w:r>
+    </w:p>
+    <w:p>
+      <w:pPr>
+        <w:pStyle w:val="ListParagraph"/>
+        <w:numPr>
+          <w:ilvl w:val="0"/>
+          <w:numId w:val="23"/>
+        </w:numPr>
+        <w:rPr>
+          <w:rFonts w:cstheme="minorHAnsi"/>
+          <w:sz w:val="24"/>
+          <w:szCs w:val="24"/>
+          <w:lang w:val="en-GB"/>
+        </w:rPr>
+      </w:pPr>
+      <w:r>
+        <w:rPr>
+          <w:rFonts w:cstheme="minorHAnsi"/>
+          <w:sz w:val="24"/>
+          <w:szCs w:val="24"/>
+          <w:lang w:val="en-GB"/>
+        </w:rPr>
+        <w:t xml:space="preserve">The puzzle begins with three poles and </w:t>
+      </w:r>
+      <w:r>
+        <w:rPr>
+          <w:rFonts w:cstheme="minorHAnsi"/>
+          <w:b/>
+          <w:bCs/>
+          <w:i/>
+          <w:iCs/>
+          <w:sz w:val="24"/>
+          <w:szCs w:val="24"/>
+          <w:lang w:val="en-GB"/>
+        </w:rPr>
+        <w:t xml:space="preserve">n </w:t>
+      </w:r>
+      <w:r>
+        <w:rPr>
+          <w:rFonts w:cstheme="minorHAnsi"/>
+          <w:sz w:val="24"/>
+          <w:szCs w:val="24"/>
+          <w:lang w:val="en-GB"/>
+        </w:rPr>
+        <w:t>rings, where all rings start on the leftmost pole (A). Each ring has different size and are stacked in order of decreasing size from the bottom. The problem is to move the rings from the leftmost pole to the middle pole (B) in a series of steps. At each step the top ring on some pole is moved to another pole</w:t>
+      </w:r>
+      <w:r>
+        <w:rPr>
+          <w:rFonts w:cstheme="minorHAnsi"/>
+          <w:sz w:val="24"/>
+          <w:szCs w:val="24"/>
+          <w:lang w:val="en-GB"/>
+        </w:rPr>
+        <w:t>. A ring may never be moved on top of a smaller ring.</w:t>
+      </w:r>
+    </w:p>
+    <w:p>
+      <w:pPr>
+        <w:pStyle w:val="ListParagraph"/>
+        <w:numPr>
+          <w:ilvl w:val="0"/>
+          <w:numId w:val="23"/>
+        </w:numPr>
+        <w:rPr>
+          <w:rFonts w:cstheme="minorHAnsi"/>
+          <w:sz w:val="24"/>
+          <w:szCs w:val="24"/>
+          <w:lang w:val="en-GB"/>
+        </w:rPr>
+      </w:pPr>
+      <w:r>
+        <w:rPr>
+          <w:rFonts w:cstheme="minorHAnsi"/>
+          <w:sz w:val="24"/>
+          <w:szCs w:val="24"/>
+          <w:lang w:val="en-GB"/>
+        </w:rPr>
+        <w:t xml:space="preserve">Assuming that a function X is available to solve the problem of moving the top </w:t>
+      </w:r>
+      <w:r>
+        <w:rPr>
+          <w:rFonts w:cstheme="minorHAnsi"/>
+          <w:b/>
+          <w:bCs/>
+          <w:i/>
+          <w:iCs/>
+          <w:sz w:val="24"/>
+          <w:szCs w:val="24"/>
+          <w:lang w:val="en-GB"/>
+        </w:rPr>
+        <w:t xml:space="preserve">n-1 </w:t>
+      </w:r>
+      <w:r>
+        <w:rPr>
+          <w:rFonts w:cstheme="minorHAnsi"/>
+          <w:sz w:val="24"/>
+          <w:szCs w:val="24"/>
+          <w:lang w:val="en-GB"/>
+        </w:rPr>
+        <w:t xml:space="preserve">rings from pole A to pole C. Then move the bottom ring from pole A to pole B. Finally, again use function X to move the remaining </w:t>
+      </w:r>
+      <w:r>
+        <w:rPr>
+          <w:rFonts w:cstheme="minorHAnsi"/>
+          <w:b/>
+          <w:bCs/>
+          <w:i/>
+          <w:iCs/>
+          <w:sz w:val="24"/>
+          <w:szCs w:val="24"/>
+          <w:lang w:val="en-GB"/>
+        </w:rPr>
+        <w:t xml:space="preserve">n-1 </w:t>
+      </w:r>
+      <w:r>
+        <w:rPr>
+          <w:rFonts w:cstheme="minorHAnsi"/>
+          <w:sz w:val="24"/>
+          <w:szCs w:val="24"/>
+          <w:lang w:val="en-GB"/>
+        </w:rPr>
+        <w:t>rings from Pole C to pole B. In both cases, X, is simply the Towers of Hanoi function called on a smaller version of the problem. Just moving 4 disks requires 15 moves. If each move took one second, it would take around 585 billion years to move all 64 disks because the required moves are at minimum 2</w:t>
+      </w:r>
+      <w:r>
+        <w:rPr>
+          <w:rFonts w:cstheme="minorHAnsi"/>
+          <w:sz w:val="24"/>
+          <w:szCs w:val="24"/>
+          <w:vertAlign w:val="superscript"/>
+          <w:lang w:val="en-GB"/>
+        </w:rPr>
+        <w:t>64</w:t>
+      </w:r>
+      <w:r>
+        <w:rPr>
+          <w:rFonts w:cstheme="minorHAnsi"/>
+          <w:sz w:val="24"/>
+          <w:szCs w:val="24"/>
+          <w:lang w:val="en-GB"/>
+        </w:rPr>
+        <w:t>-1.</w:t>
+      </w:r>
+    </w:p>
+    <w:p>
+      <w:pPr>
+        <w:rPr>
+          <w:rFonts w:cstheme="minorHAnsi"/>
+          <w:sz w:val="28"/>
+          <w:szCs w:val="28"/>
+          <w:lang w:val="en-GB"/>
+        </w:rPr>
+      </w:pPr>
+    </w:p>
+    <w:p>
+      <w:pPr>
+        <w:rPr>
+          <w:rFonts w:cstheme="minorHAnsi"/>
+          <w:sz w:val="28"/>
+          <w:szCs w:val="28"/>
+          <w:lang w:val="en-GB"/>
+        </w:rPr>
+      </w:pPr>
+    </w:p>
+    <w:p>
+      <w:pPr>
+        <w:rPr>
+          <w:rFonts w:cstheme="minorHAnsi"/>
+          <w:sz w:val="28"/>
+          <w:szCs w:val="28"/>
+          <w:lang w:val="en-GB"/>
+        </w:rPr>
+      </w:pPr>
+    </w:p>
+    <w:p>
+      <w:pPr>
+        <w:rPr>
+          <w:rFonts w:cstheme="minorHAnsi"/>
+          <w:sz w:val="28"/>
+          <w:szCs w:val="28"/>
+          <w:lang w:val="en-GB"/>
+        </w:rPr>
+      </w:pPr>
+    </w:p>
+    <w:p>
+      <w:pPr>
+        <w:rPr>
+          <w:rFonts w:cstheme="minorHAnsi"/>
+          <w:sz w:val="28"/>
+          <w:szCs w:val="28"/>
+          <w:lang w:val="en-GB"/>
+        </w:rPr>
+      </w:pPr>
+    </w:p>
+    <w:p>
+      <w:pPr>
+        <w:rPr>
+          <w:rFonts w:cstheme="minorHAnsi"/>
+          <w:sz w:val="28"/>
+          <w:szCs w:val="28"/>
+          <w:lang w:val="en-GB"/>
+        </w:rPr>
+      </w:pPr>
+    </w:p>
+    <w:p>
+      <w:pPr>
+        <w:rPr>
+          <w:rFonts w:cstheme="minorHAnsi"/>
+          <w:sz w:val="28"/>
+          <w:szCs w:val="28"/>
+          <w:lang w:val="en-GB"/>
+        </w:rPr>
+      </w:pPr>
+    </w:p>
+    <w:p>
+      <w:pPr>
+        <w:rPr>
+          <w:rFonts w:cstheme="minorHAnsi"/>
+          <w:sz w:val="28"/>
+          <w:szCs w:val="28"/>
+          <w:lang w:val="en-GB"/>
+        </w:rPr>
+      </w:pPr>
+    </w:p>
+    <w:p>
+      <w:pPr>
+        <w:rPr>
+          <w:rFonts w:cstheme="minorHAnsi"/>
+          <w:sz w:val="28"/>
+          <w:szCs w:val="28"/>
+          <w:lang w:val="en-GB"/>
+        </w:rPr>
+      </w:pPr>
+    </w:p>
+    <w:p>
+      <w:pPr>
+        <w:rPr>
+          <w:rFonts w:cstheme="minorHAnsi"/>
+          <w:sz w:val="28"/>
+          <w:szCs w:val="28"/>
+          <w:lang w:val="en-GB"/>
+        </w:rPr>
+      </w:pPr>
+      <w:r>
+        <w:rPr>
+          <w:rFonts w:cstheme="minorHAnsi"/>
+          <w:sz w:val="28"/>
+          <w:szCs w:val="28"/>
+          <w:lang w:val="en-GB"/>
+        </w:rPr>
+        <w:lastRenderedPageBreak/>
+        <w:t>Binary trees</w:t>
+      </w:r>
+    </w:p>
+    <w:p>
+      <w:pPr>
+        <w:rPr>
+          <w:rFonts w:cstheme="minorHAnsi"/>
+          <w:sz w:val="24"/>
+          <w:szCs w:val="24"/>
+          <w:lang w:val="en-GB"/>
+        </w:rPr>
+      </w:pPr>
+      <w:r>
+        <w:rPr>
+          <w:rFonts w:cstheme="minorHAnsi"/>
+          <w:sz w:val="24"/>
+          <w:szCs w:val="24"/>
+          <w:lang w:val="en-GB"/>
+        </w:rPr>
+        <w:t>Tree structures enable efficient access and efficient update to large collections of data.</w:t>
+      </w:r>
+    </w:p>
+    <w:p>
+      <w:pPr>
+        <w:rPr>
+          <w:rFonts w:cstheme="minorHAnsi"/>
+          <w:sz w:val="24"/>
+          <w:szCs w:val="24"/>
+          <w:lang w:val="en-GB"/>
+        </w:rPr>
+      </w:pPr>
+      <w:r>
+        <w:rPr>
+          <w:rFonts w:cstheme="minorHAnsi"/>
+          <w:sz w:val="24"/>
+          <w:szCs w:val="24"/>
+          <w:lang w:val="en-GB"/>
+        </w:rPr>
+        <w:t xml:space="preserve">Binary trees </w:t>
+      </w:r>
+      <w:r>
+        <w:rPr>
+          <w:rFonts w:cstheme="minorHAnsi"/>
+          <w:sz w:val="24"/>
+          <w:szCs w:val="24"/>
+          <w:lang w:val="en-GB"/>
+        </w:rPr>
+        <w:t>are</w:t>
+      </w:r>
+      <w:r>
+        <w:rPr>
+          <w:rFonts w:cstheme="minorHAnsi"/>
+          <w:sz w:val="24"/>
+          <w:szCs w:val="24"/>
+          <w:lang w:val="en-GB"/>
+        </w:rPr>
+        <w:t xml:space="preserve"> widely used and relatively easy to implement</w:t>
+      </w:r>
+      <w:r>
+        <w:rPr>
+          <w:rFonts w:cstheme="minorHAnsi"/>
+          <w:sz w:val="24"/>
+          <w:szCs w:val="24"/>
+          <w:lang w:val="en-GB"/>
+        </w:rPr>
+        <w:t>.</w:t>
+      </w:r>
+    </w:p>
+    <w:p>
+      <w:pPr>
+        <w:rPr>
+          <w:rFonts w:cstheme="minorHAnsi"/>
+          <w:sz w:val="24"/>
+          <w:szCs w:val="24"/>
+          <w:lang w:val="en-GB"/>
+        </w:rPr>
+      </w:pPr>
+      <w:r>
+        <w:rPr>
+          <w:rFonts w:cstheme="minorHAnsi"/>
+          <w:sz w:val="24"/>
+          <w:szCs w:val="24"/>
+          <w:lang w:val="en-GB"/>
+        </w:rPr>
+        <w:t>Binary tree</w:t>
+      </w:r>
+    </w:p>
+    <w:p>
+      <w:pPr>
+        <w:pStyle w:val="ListParagraph"/>
+        <w:numPr>
+          <w:ilvl w:val="0"/>
+          <w:numId w:val="24"/>
+        </w:numPr>
+        <w:spacing w:before="240"/>
+        <w:rPr>
+          <w:rFonts w:cstheme="minorHAnsi"/>
+          <w:sz w:val="24"/>
+          <w:szCs w:val="24"/>
+          <w:lang w:val="en-GB"/>
+        </w:rPr>
+      </w:pPr>
+      <w:r>
+        <w:rPr>
+          <w:rFonts w:cstheme="minorHAnsi"/>
+          <w:sz w:val="24"/>
+          <w:szCs w:val="24"/>
+          <w:lang w:val="en-GB"/>
+        </w:rPr>
+        <w:t xml:space="preserve">Made up of a finite set of elements called </w:t>
+      </w:r>
+      <w:r>
+        <w:rPr>
+          <w:rFonts w:cstheme="minorHAnsi"/>
+          <w:b/>
+          <w:bCs/>
+          <w:sz w:val="24"/>
+          <w:szCs w:val="24"/>
+          <w:lang w:val="en-GB"/>
+        </w:rPr>
+        <w:t xml:space="preserve">nodes. </w:t>
+      </w:r>
+      <w:r>
+        <w:rPr>
+          <w:rFonts w:cstheme="minorHAnsi"/>
+          <w:sz w:val="24"/>
+          <w:szCs w:val="24"/>
+          <w:lang w:val="en-GB"/>
+        </w:rPr>
+        <w:t xml:space="preserve">This set is either empty or consists of a node called </w:t>
+      </w:r>
+      <w:r>
+        <w:rPr>
+          <w:rFonts w:cstheme="minorHAnsi"/>
+          <w:b/>
+          <w:bCs/>
+          <w:sz w:val="24"/>
+          <w:szCs w:val="24"/>
+          <w:lang w:val="en-GB"/>
+        </w:rPr>
+        <w:t xml:space="preserve">the root </w:t>
+      </w:r>
+      <w:r>
+        <w:rPr>
+          <w:rFonts w:cstheme="minorHAnsi"/>
+          <w:sz w:val="24"/>
+          <w:szCs w:val="24"/>
+          <w:lang w:val="en-GB"/>
+        </w:rPr>
+        <w:t xml:space="preserve">together with two binary trees, called </w:t>
+      </w:r>
+      <w:r>
+        <w:rPr>
+          <w:rFonts w:cstheme="minorHAnsi"/>
+          <w:b/>
+          <w:bCs/>
+          <w:sz w:val="24"/>
+          <w:szCs w:val="24"/>
+          <w:lang w:val="en-GB"/>
+        </w:rPr>
+        <w:t>the left and right subtree</w:t>
+      </w:r>
+      <w:r>
+        <w:rPr>
+          <w:rFonts w:cstheme="minorHAnsi"/>
+          <w:sz w:val="24"/>
+          <w:szCs w:val="24"/>
+          <w:lang w:val="en-GB"/>
+        </w:rPr>
+        <w:t xml:space="preserve">, which are </w:t>
+      </w:r>
+      <w:r>
+        <w:rPr>
+          <w:rFonts w:cstheme="minorHAnsi"/>
+          <w:b/>
+          <w:bCs/>
+          <w:sz w:val="24"/>
+          <w:szCs w:val="24"/>
+          <w:lang w:val="en-GB"/>
+        </w:rPr>
+        <w:t>disjoint</w:t>
+      </w:r>
+      <w:r>
+        <w:rPr>
+          <w:rFonts w:cstheme="minorHAnsi"/>
+          <w:sz w:val="24"/>
+          <w:szCs w:val="24"/>
+          <w:lang w:val="en-GB"/>
+        </w:rPr>
+        <w:t xml:space="preserve"> from each other and from the root (=no nodes in common). The roots of these subtrees are </w:t>
+      </w:r>
+      <w:r>
+        <w:rPr>
+          <w:rFonts w:cstheme="minorHAnsi"/>
+          <w:b/>
+          <w:bCs/>
+          <w:sz w:val="24"/>
+          <w:szCs w:val="24"/>
+          <w:lang w:val="en-GB"/>
+        </w:rPr>
+        <w:t xml:space="preserve">children </w:t>
+      </w:r>
+      <w:r>
+        <w:rPr>
+          <w:rFonts w:cstheme="minorHAnsi"/>
+          <w:sz w:val="24"/>
+          <w:szCs w:val="24"/>
+          <w:lang w:val="en-GB"/>
+        </w:rPr>
+        <w:t xml:space="preserve">of the root. There is an </w:t>
+      </w:r>
+      <w:r>
+        <w:rPr>
+          <w:rFonts w:cstheme="minorHAnsi"/>
+          <w:b/>
+          <w:bCs/>
+          <w:sz w:val="24"/>
+          <w:szCs w:val="24"/>
+          <w:lang w:val="en-GB"/>
+        </w:rPr>
+        <w:t xml:space="preserve">edge </w:t>
+      </w:r>
+      <w:r>
+        <w:rPr>
+          <w:rFonts w:cstheme="minorHAnsi"/>
+          <w:sz w:val="24"/>
+          <w:szCs w:val="24"/>
+          <w:lang w:val="en-GB"/>
+        </w:rPr>
+        <w:t xml:space="preserve">from a node to each of its children, and a node is said to be the </w:t>
+      </w:r>
+      <w:r>
+        <w:rPr>
+          <w:rFonts w:cstheme="minorHAnsi"/>
+          <w:b/>
+          <w:bCs/>
+          <w:sz w:val="24"/>
+          <w:szCs w:val="24"/>
+          <w:lang w:val="en-GB"/>
+        </w:rPr>
+        <w:t xml:space="preserve">parent </w:t>
+      </w:r>
+      <w:r>
+        <w:rPr>
+          <w:rFonts w:cstheme="minorHAnsi"/>
+          <w:sz w:val="24"/>
+          <w:szCs w:val="24"/>
+          <w:lang w:val="en-GB"/>
+        </w:rPr>
+        <w:t>of its children.</w:t>
+      </w:r>
+    </w:p>
+    <w:p>
+      <w:pPr>
+        <w:pStyle w:val="ListParagraph"/>
+        <w:numPr>
+          <w:ilvl w:val="0"/>
+          <w:numId w:val="24"/>
+        </w:numPr>
+        <w:spacing w:before="240"/>
+        <w:rPr>
+          <w:rFonts w:cstheme="minorHAnsi"/>
+          <w:sz w:val="24"/>
+          <w:szCs w:val="24"/>
+          <w:lang w:val="en-GB"/>
+        </w:rPr>
+      </w:pPr>
+      <w:r>
+        <w:rPr>
+          <w:rFonts w:cstheme="minorHAnsi"/>
+          <w:sz w:val="24"/>
+          <w:szCs w:val="24"/>
+          <w:lang w:val="en-GB"/>
+        </w:rPr>
+        <w:t xml:space="preserve">If there is a path from node </w:t>
+      </w:r>
+      <w:r>
+        <w:rPr>
+          <w:rFonts w:cstheme="minorHAnsi"/>
+          <w:b/>
+          <w:bCs/>
+          <w:i/>
+          <w:iCs/>
+          <w:sz w:val="24"/>
+          <w:szCs w:val="24"/>
+          <w:lang w:val="en-GB"/>
+        </w:rPr>
+        <w:t xml:space="preserve">R </w:t>
+      </w:r>
+      <w:r>
+        <w:rPr>
+          <w:rFonts w:cstheme="minorHAnsi"/>
+          <w:sz w:val="24"/>
+          <w:szCs w:val="24"/>
+          <w:lang w:val="en-GB"/>
+        </w:rPr>
+        <w:t xml:space="preserve">to node </w:t>
+      </w:r>
+      <w:r>
+        <w:rPr>
+          <w:rFonts w:cstheme="minorHAnsi"/>
+          <w:b/>
+          <w:bCs/>
+          <w:i/>
+          <w:iCs/>
+          <w:sz w:val="24"/>
+          <w:szCs w:val="24"/>
+          <w:lang w:val="en-GB"/>
+        </w:rPr>
+        <w:t>M</w:t>
+      </w:r>
+      <w:r>
+        <w:rPr>
+          <w:rFonts w:cstheme="minorHAnsi"/>
+          <w:sz w:val="24"/>
+          <w:szCs w:val="24"/>
+          <w:lang w:val="en-GB"/>
+        </w:rPr>
+        <w:t>,</w:t>
+      </w:r>
+      <w:r>
+        <w:rPr>
+          <w:rFonts w:cstheme="minorHAnsi"/>
+          <w:b/>
+          <w:bCs/>
+          <w:i/>
+          <w:iCs/>
+          <w:sz w:val="24"/>
+          <w:szCs w:val="24"/>
+          <w:lang w:val="en-GB"/>
+        </w:rPr>
+        <w:t xml:space="preserve"> </w:t>
+      </w:r>
+      <w:r>
+        <w:rPr>
+          <w:rFonts w:cstheme="minorHAnsi"/>
+          <w:sz w:val="24"/>
+          <w:szCs w:val="24"/>
+          <w:lang w:val="en-GB"/>
+        </w:rPr>
+        <w:t xml:space="preserve">then </w:t>
+      </w:r>
+      <w:r>
+        <w:rPr>
+          <w:rFonts w:cstheme="minorHAnsi"/>
+          <w:b/>
+          <w:bCs/>
+          <w:i/>
+          <w:iCs/>
+          <w:sz w:val="24"/>
+          <w:szCs w:val="24"/>
+          <w:lang w:val="en-GB"/>
+        </w:rPr>
+        <w:t xml:space="preserve">R </w:t>
+      </w:r>
+      <w:r>
+        <w:rPr>
+          <w:rFonts w:cstheme="minorHAnsi"/>
+          <w:sz w:val="24"/>
+          <w:szCs w:val="24"/>
+          <w:lang w:val="en-GB"/>
+        </w:rPr>
+        <w:t xml:space="preserve">is an </w:t>
+      </w:r>
+      <w:r>
+        <w:rPr>
+          <w:rFonts w:cstheme="minorHAnsi"/>
+          <w:b/>
+          <w:bCs/>
+          <w:sz w:val="24"/>
+          <w:szCs w:val="24"/>
+          <w:lang w:val="en-GB"/>
+        </w:rPr>
+        <w:t>ancestor</w:t>
+      </w:r>
+      <w:r>
+        <w:rPr>
+          <w:rFonts w:cstheme="minorHAnsi"/>
+          <w:sz w:val="24"/>
+          <w:szCs w:val="24"/>
+          <w:lang w:val="en-GB"/>
+        </w:rPr>
+        <w:t xml:space="preserve"> of </w:t>
+      </w:r>
+      <w:r>
+        <w:rPr>
+          <w:rFonts w:cstheme="minorHAnsi"/>
+          <w:b/>
+          <w:bCs/>
+          <w:i/>
+          <w:iCs/>
+          <w:sz w:val="24"/>
+          <w:szCs w:val="24"/>
+          <w:lang w:val="en-GB"/>
+        </w:rPr>
+        <w:t>M</w:t>
+      </w:r>
+      <w:r>
+        <w:rPr>
+          <w:rFonts w:cstheme="minorHAnsi"/>
+          <w:sz w:val="24"/>
+          <w:szCs w:val="24"/>
+          <w:lang w:val="en-GB"/>
+        </w:rPr>
+        <w:t xml:space="preserve">, and </w:t>
+      </w:r>
+      <w:r>
+        <w:rPr>
+          <w:rFonts w:cstheme="minorHAnsi"/>
+          <w:b/>
+          <w:bCs/>
+          <w:i/>
+          <w:iCs/>
+          <w:sz w:val="24"/>
+          <w:szCs w:val="24"/>
+          <w:lang w:val="en-GB"/>
+        </w:rPr>
+        <w:t xml:space="preserve">M </w:t>
+      </w:r>
+      <w:r>
+        <w:rPr>
+          <w:rFonts w:cstheme="minorHAnsi"/>
+          <w:sz w:val="24"/>
+          <w:szCs w:val="24"/>
+          <w:lang w:val="en-GB"/>
+        </w:rPr>
+        <w:t xml:space="preserve">is a </w:t>
+      </w:r>
+      <w:r>
+        <w:rPr>
+          <w:rFonts w:cstheme="minorHAnsi"/>
+          <w:b/>
+          <w:bCs/>
+          <w:sz w:val="24"/>
+          <w:szCs w:val="24"/>
+          <w:lang w:val="en-GB"/>
+        </w:rPr>
+        <w:t>descendant</w:t>
+      </w:r>
+      <w:r>
+        <w:rPr>
+          <w:rFonts w:cstheme="minorHAnsi"/>
+          <w:sz w:val="24"/>
+          <w:szCs w:val="24"/>
+          <w:lang w:val="en-GB"/>
+        </w:rPr>
+        <w:t xml:space="preserve"> of </w:t>
+      </w:r>
+      <w:r>
+        <w:rPr>
+          <w:rFonts w:cstheme="minorHAnsi"/>
+          <w:b/>
+          <w:bCs/>
+          <w:i/>
+          <w:iCs/>
+          <w:sz w:val="24"/>
+          <w:szCs w:val="24"/>
+          <w:lang w:val="en-GB"/>
+        </w:rPr>
+        <w:t>R</w:t>
+      </w:r>
+      <w:r>
+        <w:rPr>
+          <w:rFonts w:cstheme="minorHAnsi"/>
+          <w:sz w:val="24"/>
+          <w:szCs w:val="24"/>
+          <w:lang w:val="en-GB"/>
+        </w:rPr>
+        <w:t>. Thus all nodes in a tree are descendants of the root and root is the ancestor of every node.</w:t>
+      </w:r>
+    </w:p>
+    <w:p>
+      <w:pPr>
+        <w:pStyle w:val="ListParagraph"/>
+        <w:numPr>
+          <w:ilvl w:val="0"/>
+          <w:numId w:val="24"/>
+        </w:numPr>
+        <w:spacing w:before="240"/>
+        <w:rPr>
+          <w:rFonts w:cstheme="minorHAnsi"/>
+          <w:sz w:val="24"/>
+          <w:szCs w:val="24"/>
+          <w:lang w:val="en-GB"/>
+        </w:rPr>
+      </w:pPr>
+      <w:r>
+        <w:rPr>
+          <w:rFonts w:cstheme="minorHAnsi"/>
+          <w:sz w:val="24"/>
+          <w:szCs w:val="24"/>
+          <w:lang w:val="en-GB"/>
+        </w:rPr>
+        <w:t xml:space="preserve">The </w:t>
+      </w:r>
+      <w:r>
+        <w:rPr>
+          <w:rFonts w:cstheme="minorHAnsi"/>
+          <w:b/>
+          <w:bCs/>
+          <w:sz w:val="24"/>
+          <w:szCs w:val="24"/>
+          <w:lang w:val="en-GB"/>
+        </w:rPr>
+        <w:t xml:space="preserve">depth </w:t>
+      </w:r>
+      <w:r>
+        <w:rPr>
+          <w:rFonts w:cstheme="minorHAnsi"/>
+          <w:sz w:val="24"/>
+          <w:szCs w:val="24"/>
+          <w:lang w:val="en-GB"/>
+        </w:rPr>
+        <w:t xml:space="preserve">of a node </w:t>
+      </w:r>
+      <w:r>
+        <w:rPr>
+          <w:rFonts w:cstheme="minorHAnsi"/>
+          <w:b/>
+          <w:bCs/>
+          <w:i/>
+          <w:iCs/>
+          <w:sz w:val="24"/>
+          <w:szCs w:val="24"/>
+          <w:lang w:val="en-GB"/>
+        </w:rPr>
+        <w:t xml:space="preserve">M </w:t>
+      </w:r>
+      <w:r>
+        <w:rPr>
+          <w:rFonts w:cstheme="minorHAnsi"/>
+          <w:sz w:val="24"/>
+          <w:szCs w:val="24"/>
+          <w:lang w:val="en-GB"/>
+        </w:rPr>
+        <w:t xml:space="preserve">in the tree is the length of the path from the root of the tree to </w:t>
+      </w:r>
+      <w:r>
+        <w:rPr>
+          <w:rFonts w:cstheme="minorHAnsi"/>
+          <w:b/>
+          <w:bCs/>
+          <w:i/>
+          <w:iCs/>
+          <w:sz w:val="24"/>
+          <w:szCs w:val="24"/>
+          <w:lang w:val="en-GB"/>
+        </w:rPr>
+        <w:t>M</w:t>
+      </w:r>
+      <w:r>
+        <w:rPr>
+          <w:rFonts w:cstheme="minorHAnsi"/>
+          <w:sz w:val="24"/>
+          <w:szCs w:val="24"/>
+          <w:lang w:val="en-GB"/>
+        </w:rPr>
+        <w:t>.</w:t>
+      </w:r>
+    </w:p>
+    <w:p>
+      <w:pPr>
+        <w:pStyle w:val="ListParagraph"/>
+        <w:numPr>
+          <w:ilvl w:val="0"/>
+          <w:numId w:val="24"/>
+        </w:numPr>
+        <w:spacing w:before="240"/>
+        <w:rPr>
+          <w:rFonts w:cstheme="minorHAnsi"/>
+          <w:sz w:val="24"/>
+          <w:szCs w:val="24"/>
+          <w:lang w:val="en-GB"/>
+        </w:rPr>
+      </w:pPr>
+      <w:r>
+        <w:rPr>
+          <w:rFonts w:cstheme="minorHAnsi"/>
+          <w:sz w:val="24"/>
+          <w:szCs w:val="24"/>
+          <w:lang w:val="en-GB"/>
+        </w:rPr>
+        <w:t xml:space="preserve">The </w:t>
+      </w:r>
+      <w:r>
+        <w:rPr>
+          <w:rFonts w:cstheme="minorHAnsi"/>
+          <w:b/>
+          <w:bCs/>
+          <w:sz w:val="24"/>
+          <w:szCs w:val="24"/>
+          <w:lang w:val="en-GB"/>
+        </w:rPr>
+        <w:t xml:space="preserve">height </w:t>
+      </w:r>
+      <w:r>
+        <w:rPr>
+          <w:rFonts w:cstheme="minorHAnsi"/>
+          <w:sz w:val="24"/>
+          <w:szCs w:val="24"/>
+          <w:lang w:val="en-GB"/>
+        </w:rPr>
+        <w:t xml:space="preserve">of a tree is the depth of the deepest node in the tree. All nodes of depth </w:t>
+      </w:r>
+      <w:r>
+        <w:rPr>
+          <w:rFonts w:cstheme="minorHAnsi"/>
+          <w:sz w:val="24"/>
+          <w:szCs w:val="24"/>
+          <w:lang w:val="en-GB"/>
+        </w:rPr>
+        <w:t>d</w:t>
+      </w:r>
+      <w:r>
+        <w:rPr>
+          <w:rFonts w:cstheme="minorHAnsi"/>
+          <w:b/>
+          <w:bCs/>
+          <w:sz w:val="24"/>
+          <w:szCs w:val="24"/>
+          <w:lang w:val="en-GB"/>
+        </w:rPr>
+        <w:t xml:space="preserve"> </w:t>
+      </w:r>
+      <w:r>
+        <w:rPr>
+          <w:rFonts w:cstheme="minorHAnsi"/>
+          <w:sz w:val="24"/>
+          <w:szCs w:val="24"/>
+          <w:lang w:val="en-GB"/>
+        </w:rPr>
+        <w:t xml:space="preserve">are at </w:t>
+      </w:r>
+      <w:r>
+        <w:rPr>
+          <w:rFonts w:cstheme="minorHAnsi"/>
+          <w:b/>
+          <w:bCs/>
+          <w:sz w:val="24"/>
+          <w:szCs w:val="24"/>
+          <w:lang w:val="en-GB"/>
+        </w:rPr>
+        <w:t xml:space="preserve">level </w:t>
+      </w:r>
+      <w:r>
+        <w:rPr>
+          <w:rFonts w:cstheme="minorHAnsi"/>
+          <w:sz w:val="24"/>
+          <w:szCs w:val="24"/>
+          <w:lang w:val="en-GB"/>
+        </w:rPr>
+        <w:t>d in the tree. The root is the only node at level 0, and its depth is 0.</w:t>
+      </w:r>
+    </w:p>
+    <w:p>
+      <w:pPr>
+        <w:pStyle w:val="ListParagraph"/>
+        <w:numPr>
+          <w:ilvl w:val="0"/>
+          <w:numId w:val="24"/>
+        </w:numPr>
+        <w:spacing w:before="240"/>
+        <w:rPr>
+          <w:rFonts w:cstheme="minorHAnsi"/>
+          <w:sz w:val="24"/>
+          <w:szCs w:val="24"/>
+          <w:lang w:val="en-GB"/>
+        </w:rPr>
+      </w:pPr>
+      <w:r>
+        <w:rPr>
+          <w:rFonts w:cstheme="minorHAnsi"/>
+          <w:sz w:val="24"/>
+          <w:szCs w:val="24"/>
+          <w:lang w:val="en-GB"/>
+        </w:rPr>
+        <w:t xml:space="preserve">A </w:t>
+      </w:r>
+      <w:r>
+        <w:rPr>
+          <w:rFonts w:cstheme="minorHAnsi"/>
+          <w:b/>
+          <w:bCs/>
+          <w:sz w:val="24"/>
+          <w:szCs w:val="24"/>
+          <w:lang w:val="en-GB"/>
+        </w:rPr>
+        <w:t xml:space="preserve">leaf node </w:t>
+      </w:r>
+      <w:r>
+        <w:rPr>
+          <w:rFonts w:cstheme="minorHAnsi"/>
+          <w:sz w:val="24"/>
+          <w:szCs w:val="24"/>
+          <w:lang w:val="en-GB"/>
+        </w:rPr>
+        <w:t>is any node that has two empty children.</w:t>
+      </w:r>
+    </w:p>
+    <w:p>
+      <w:pPr>
+        <w:pStyle w:val="ListParagraph"/>
+        <w:numPr>
+          <w:ilvl w:val="0"/>
+          <w:numId w:val="24"/>
+        </w:numPr>
+        <w:spacing w:before="240"/>
+        <w:rPr>
+          <w:rFonts w:cstheme="minorHAnsi"/>
+          <w:sz w:val="24"/>
+          <w:szCs w:val="24"/>
+          <w:lang w:val="en-GB"/>
+        </w:rPr>
+      </w:pPr>
+      <w:r>
+        <w:rPr>
+          <w:rFonts w:cstheme="minorHAnsi"/>
+          <w:sz w:val="24"/>
+          <w:szCs w:val="24"/>
+          <w:lang w:val="en-GB"/>
+        </w:rPr>
+        <w:t xml:space="preserve">An </w:t>
+      </w:r>
+      <w:r>
+        <w:rPr>
+          <w:rFonts w:cstheme="minorHAnsi"/>
+          <w:b/>
+          <w:bCs/>
+          <w:sz w:val="24"/>
+          <w:szCs w:val="24"/>
+          <w:lang w:val="en-GB"/>
+        </w:rPr>
+        <w:t xml:space="preserve">internal node </w:t>
+      </w:r>
+      <w:r>
+        <w:rPr>
+          <w:rFonts w:cstheme="minorHAnsi"/>
+          <w:sz w:val="24"/>
+          <w:szCs w:val="24"/>
+          <w:lang w:val="en-GB"/>
+        </w:rPr>
+        <w:t>is any node that has at least one non-empty child.</w:t>
+      </w:r>
+    </w:p>
+    <w:p>
+      <w:pPr>
+        <w:pStyle w:val="ListParagraph"/>
+        <w:numPr>
+          <w:ilvl w:val="0"/>
+          <w:numId w:val="24"/>
+        </w:numPr>
+        <w:spacing w:before="240"/>
+        <w:rPr>
+          <w:rFonts w:cstheme="minorHAnsi"/>
+          <w:sz w:val="24"/>
+          <w:szCs w:val="24"/>
+          <w:lang w:val="en-GB"/>
+        </w:rPr>
+      </w:pPr>
+      <w:r>
+        <w:rPr>
+          <w:rFonts w:cstheme="minorHAnsi"/>
+          <w:sz w:val="24"/>
+          <w:szCs w:val="24"/>
+          <w:lang w:val="en-GB"/>
+        </w:rPr>
+        <w:t>! All binary tree nodes have two children, one or both of which might be empty).</w:t>
+      </w:r>
+    </w:p>
+    <w:p>
+      <w:pPr>
+        <w:pStyle w:val="ListParagraph"/>
+        <w:numPr>
+          <w:ilvl w:val="0"/>
+          <w:numId w:val="24"/>
+        </w:numPr>
+        <w:spacing w:before="240"/>
+        <w:rPr>
+          <w:rFonts w:cstheme="minorHAnsi"/>
+          <w:sz w:val="24"/>
+          <w:szCs w:val="24"/>
+          <w:lang w:val="en-GB"/>
+        </w:rPr>
+      </w:pPr>
+      <w:r>
+        <w:rPr>
+          <w:rFonts w:cstheme="minorHAnsi"/>
+          <w:b/>
+          <w:bCs/>
+          <w:sz w:val="24"/>
+          <w:szCs w:val="24"/>
+          <w:lang w:val="en-GB"/>
+        </w:rPr>
+        <w:t xml:space="preserve">Full binary tree </w:t>
+      </w:r>
+      <w:r>
+        <w:rPr>
+          <w:rFonts w:cstheme="minorHAnsi"/>
+          <w:sz w:val="24"/>
+          <w:szCs w:val="24"/>
+          <w:lang w:val="en-GB"/>
+        </w:rPr>
+        <w:t>is either an internal node with exactly two non-empty children or a leaf.</w:t>
+      </w:r>
+    </w:p>
+    <w:p>
+      <w:pPr>
+        <w:pStyle w:val="ListParagraph"/>
+        <w:numPr>
+          <w:ilvl w:val="0"/>
+          <w:numId w:val="24"/>
+        </w:numPr>
+        <w:spacing w:before="240"/>
+        <w:rPr>
+          <w:rFonts w:cstheme="minorHAnsi"/>
+          <w:sz w:val="24"/>
+          <w:szCs w:val="24"/>
+          <w:lang w:val="en-GB"/>
+        </w:rPr>
+      </w:pPr>
+      <w:r>
+        <w:rPr>
+          <w:rFonts w:cstheme="minorHAnsi"/>
+          <w:b/>
+          <w:bCs/>
+          <w:sz w:val="24"/>
+          <w:szCs w:val="24"/>
+          <w:lang w:val="en-GB"/>
+        </w:rPr>
+        <w:t xml:space="preserve">Complete binary tree </w:t>
+      </w:r>
+      <w:r>
+        <w:rPr>
+          <w:rFonts w:cstheme="minorHAnsi"/>
+          <w:sz w:val="24"/>
+          <w:szCs w:val="24"/>
+          <w:lang w:val="en-GB"/>
+        </w:rPr>
+        <w:t>has a restricted shape obtained by starting at the root and filling the tree by levels from left to right. In a complete binary tree of height d, all levels except possibly the level d are completely full (the bottom level has its nodes filled in from the left side.)</w:t>
+      </w:r>
+    </w:p>
+    <w:p>
+      <w:pPr>
+        <w:pStyle w:val="ListParagraph"/>
+        <w:numPr>
+          <w:ilvl w:val="0"/>
+          <w:numId w:val="24"/>
+        </w:numPr>
+        <w:spacing w:before="240"/>
+        <w:rPr>
+          <w:rFonts w:cstheme="minorHAnsi"/>
+          <w:sz w:val="24"/>
+          <w:szCs w:val="24"/>
+          <w:lang w:val="en-GB"/>
+        </w:rPr>
+      </w:pPr>
+      <w:r>
+        <w:rPr>
+          <w:rFonts w:cstheme="minorHAnsi"/>
+          <w:sz w:val="24"/>
+          <w:szCs w:val="24"/>
+          <w:lang w:val="en-GB"/>
+        </w:rPr>
+        <w:t xml:space="preserve">Any process of visiting all the nodes in some order is called a </w:t>
+      </w:r>
+      <w:r>
+        <w:rPr>
+          <w:rFonts w:cstheme="minorHAnsi"/>
+          <w:b/>
+          <w:bCs/>
+          <w:sz w:val="24"/>
+          <w:szCs w:val="24"/>
+          <w:lang w:val="en-GB"/>
+        </w:rPr>
+        <w:t>traversal</w:t>
+      </w:r>
+      <w:r>
+        <w:rPr>
+          <w:rFonts w:cstheme="minorHAnsi"/>
+          <w:sz w:val="24"/>
+          <w:szCs w:val="24"/>
+          <w:lang w:val="en-GB"/>
+        </w:rPr>
+        <w:t>.</w:t>
+      </w:r>
+    </w:p>
+    <w:p>
+      <w:pPr>
+        <w:pStyle w:val="ListParagraph"/>
+        <w:numPr>
+          <w:ilvl w:val="0"/>
+          <w:numId w:val="24"/>
+        </w:numPr>
+        <w:spacing w:before="240"/>
+        <w:rPr>
+          <w:rFonts w:cstheme="minorHAnsi"/>
+          <w:sz w:val="24"/>
+          <w:szCs w:val="24"/>
+          <w:lang w:val="en-GB"/>
+        </w:rPr>
+      </w:pPr>
+      <w:r>
+        <w:rPr>
+          <w:rFonts w:cstheme="minorHAnsi"/>
+          <w:sz w:val="24"/>
+          <w:szCs w:val="24"/>
+          <w:lang w:val="en-GB"/>
+        </w:rPr>
+        <w:t xml:space="preserve">Any traversal that lists every node in the tree exactly once is called </w:t>
+      </w:r>
+      <w:r>
+        <w:rPr>
+          <w:rFonts w:cstheme="minorHAnsi"/>
+          <w:b/>
+          <w:bCs/>
+          <w:sz w:val="24"/>
+          <w:szCs w:val="24"/>
+          <w:lang w:val="en-GB"/>
+        </w:rPr>
+        <w:t>an enumeration</w:t>
+      </w:r>
+      <w:r>
+        <w:rPr>
+          <w:rFonts w:cstheme="minorHAnsi"/>
+          <w:sz w:val="24"/>
+          <w:szCs w:val="24"/>
+          <w:lang w:val="en-GB"/>
+        </w:rPr>
+        <w:t xml:space="preserve"> of the tree’s nodes.</w:t>
+      </w:r>
+    </w:p>
+    <w:p>
+      <w:pPr>
+        <w:pStyle w:val="ListParagraph"/>
+        <w:numPr>
+          <w:ilvl w:val="0"/>
+          <w:numId w:val="24"/>
+        </w:numPr>
+        <w:spacing w:before="240"/>
+        <w:rPr>
+          <w:rFonts w:cstheme="minorHAnsi"/>
+          <w:sz w:val="24"/>
+          <w:szCs w:val="24"/>
+          <w:lang w:val="en-GB"/>
+        </w:rPr>
+      </w:pPr>
+      <w:proofErr w:type="spellStart"/>
+      <w:r>
+        <w:rPr>
+          <w:rFonts w:cstheme="minorHAnsi"/>
+          <w:b/>
+          <w:bCs/>
+          <w:sz w:val="24"/>
+          <w:szCs w:val="24"/>
+          <w:lang w:val="en-GB"/>
+        </w:rPr>
+        <w:t>Preorder</w:t>
+      </w:r>
+      <w:proofErr w:type="spellEnd"/>
+      <w:r>
+        <w:rPr>
+          <w:rFonts w:cstheme="minorHAnsi"/>
+          <w:b/>
+          <w:bCs/>
+          <w:sz w:val="24"/>
+          <w:szCs w:val="24"/>
+          <w:lang w:val="en-GB"/>
+        </w:rPr>
+        <w:t xml:space="preserve"> traversal </w:t>
+      </w:r>
+      <w:r>
+        <w:rPr>
+          <w:rFonts w:cstheme="minorHAnsi"/>
+          <w:sz w:val="24"/>
+          <w:szCs w:val="24"/>
+          <w:lang w:val="en-GB"/>
+        </w:rPr>
+        <w:t>= visiting any given node before visiting its children.</w:t>
+      </w:r>
+    </w:p>
+    <w:p>
+      <w:pPr>
+        <w:pStyle w:val="ListParagraph"/>
+        <w:numPr>
+          <w:ilvl w:val="0"/>
+          <w:numId w:val="24"/>
+        </w:numPr>
+        <w:spacing w:before="240"/>
+        <w:rPr>
+          <w:rFonts w:cstheme="minorHAnsi"/>
+          <w:sz w:val="24"/>
+          <w:szCs w:val="24"/>
+          <w:lang w:val="en-GB"/>
+        </w:rPr>
+      </w:pPr>
+      <w:proofErr w:type="spellStart"/>
+      <w:r>
+        <w:rPr>
+          <w:rFonts w:cstheme="minorHAnsi"/>
+          <w:b/>
+          <w:bCs/>
+          <w:sz w:val="24"/>
+          <w:szCs w:val="24"/>
+          <w:lang w:val="en-GB"/>
+        </w:rPr>
+        <w:t>Postorder</w:t>
+      </w:r>
+      <w:proofErr w:type="spellEnd"/>
+      <w:r>
+        <w:rPr>
+          <w:rFonts w:cstheme="minorHAnsi"/>
+          <w:b/>
+          <w:bCs/>
+          <w:sz w:val="24"/>
+          <w:szCs w:val="24"/>
+          <w:lang w:val="en-GB"/>
+        </w:rPr>
+        <w:t xml:space="preserve"> traversal </w:t>
+      </w:r>
+      <w:r>
+        <w:rPr>
+          <w:rFonts w:cstheme="minorHAnsi"/>
+          <w:sz w:val="24"/>
+          <w:szCs w:val="24"/>
+          <w:lang w:val="en-GB"/>
+        </w:rPr>
+        <w:t>= visiting each node only after visiting its children.</w:t>
+      </w:r>
+    </w:p>
+    <w:p>
+      <w:pPr>
+        <w:pStyle w:val="ListParagraph"/>
+        <w:numPr>
+          <w:ilvl w:val="0"/>
+          <w:numId w:val="24"/>
+        </w:numPr>
+        <w:spacing w:before="240"/>
+        <w:rPr>
+          <w:rFonts w:cstheme="minorHAnsi"/>
+          <w:sz w:val="24"/>
+          <w:szCs w:val="24"/>
+          <w:lang w:val="en-GB"/>
+        </w:rPr>
+      </w:pPr>
+      <w:proofErr w:type="spellStart"/>
+      <w:r>
+        <w:rPr>
+          <w:rFonts w:cstheme="minorHAnsi"/>
+          <w:b/>
+          <w:bCs/>
+          <w:sz w:val="24"/>
+          <w:szCs w:val="24"/>
+          <w:lang w:val="en-GB"/>
+        </w:rPr>
+        <w:t>Inorder</w:t>
+      </w:r>
+      <w:proofErr w:type="spellEnd"/>
+      <w:r>
+        <w:rPr>
+          <w:rFonts w:cstheme="minorHAnsi"/>
+          <w:b/>
+          <w:bCs/>
+          <w:sz w:val="24"/>
+          <w:szCs w:val="24"/>
+          <w:lang w:val="en-GB"/>
+        </w:rPr>
+        <w:t xml:space="preserve"> traversal </w:t>
+      </w:r>
+      <w:r>
+        <w:rPr>
+          <w:rFonts w:cstheme="minorHAnsi"/>
+          <w:sz w:val="24"/>
+          <w:szCs w:val="24"/>
+          <w:lang w:val="en-GB"/>
+        </w:rPr>
+        <w:t xml:space="preserve">= first visit the left child (including its entire subtree), then visit the node, and finally visit the right child (and its entire subtree). In </w:t>
+      </w:r>
+      <w:r>
+        <w:rPr>
+          <w:rFonts w:cstheme="minorHAnsi"/>
+          <w:b/>
+          <w:bCs/>
+          <w:sz w:val="24"/>
+          <w:szCs w:val="24"/>
+          <w:lang w:val="en-GB"/>
+        </w:rPr>
+        <w:t xml:space="preserve">binary tree search </w:t>
+      </w:r>
+      <w:r>
+        <w:rPr>
+          <w:rFonts w:cstheme="minorHAnsi"/>
+          <w:sz w:val="24"/>
+          <w:szCs w:val="24"/>
+          <w:lang w:val="en-GB"/>
+        </w:rPr>
+        <w:t>this is used to print all nodes in ascending order of value.</w:t>
+      </w:r>
+    </w:p>
+    <w:p>
+      <w:pPr>
+        <w:spacing w:before="240"/>
+        <w:rPr>
+          <w:rFonts w:cstheme="minorHAnsi"/>
+          <w:sz w:val="24"/>
+          <w:szCs w:val="24"/>
+          <w:lang w:val="en-GB"/>
+        </w:rPr>
+      </w:pPr>
+      <w:r>
+        <w:rPr>
+          <w:rFonts w:cstheme="minorHAnsi"/>
+          <w:b/>
+          <w:bCs/>
+          <w:sz w:val="24"/>
+          <w:szCs w:val="24"/>
+          <w:lang w:val="en-GB"/>
+        </w:rPr>
+        <w:t>Recursive data structure</w:t>
+      </w:r>
+      <w:r>
+        <w:rPr>
+          <w:rFonts w:cstheme="minorHAnsi"/>
+          <w:sz w:val="24"/>
+          <w:szCs w:val="24"/>
+          <w:lang w:val="en-GB"/>
+        </w:rPr>
+        <w:t xml:space="preserve"> = data structure that is partially composed of smaller or simpler instances of the same data structure. E.g., linked lists and binary trees.</w:t>
+      </w:r>
+    </w:p>
+    <w:p>
+      <w:pPr>
+        <w:spacing w:before="240"/>
+        <w:rPr>
+          <w:rFonts w:cstheme="minorHAnsi"/>
+          <w:sz w:val="24"/>
+          <w:szCs w:val="24"/>
+          <w:lang w:val="en-GB"/>
+        </w:rPr>
+      </w:pPr>
+    </w:p>
+    <w:p>
+      <w:pPr>
+        <w:rPr>
+          <w:rFonts w:cstheme="minorHAnsi"/>
+          <w:sz w:val="24"/>
+          <w:szCs w:val="24"/>
+          <w:lang w:val="en-GB"/>
+        </w:rPr>
+      </w:pPr>
+    </w:p>
+    <w:p>
+      <w:pPr>
+        <w:rPr>
+          <w:rFonts w:cstheme="minorHAnsi"/>
+          <w:sz w:val="28"/>
+          <w:szCs w:val="28"/>
+          <w:lang w:val="en-GB"/>
+        </w:rPr>
+      </w:pPr>
+      <w:r>
+        <w:rPr>
+          <w:rFonts w:cstheme="minorHAnsi"/>
+          <w:sz w:val="28"/>
+          <w:szCs w:val="28"/>
+          <w:lang w:val="en-GB"/>
+        </w:rPr>
+        <w:lastRenderedPageBreak/>
+        <w:t>Binary Search Trees</w:t>
+      </w:r>
+    </w:p>
+    <w:p>
+      <w:pPr>
+        <w:rPr>
+          <w:rFonts w:cstheme="minorHAnsi"/>
+          <w:sz w:val="24"/>
+          <w:szCs w:val="24"/>
+          <w:lang w:val="en-GB"/>
+        </w:rPr>
+      </w:pPr>
+      <w:r>
+        <w:rPr>
+          <w:rFonts w:cstheme="minorHAnsi"/>
+          <w:b/>
+          <w:bCs/>
+          <w:sz w:val="24"/>
+          <w:szCs w:val="24"/>
+          <w:lang w:val="en-GB"/>
+        </w:rPr>
+        <w:t xml:space="preserve">Binary search tree (BST) </w:t>
+      </w:r>
+      <w:r>
+        <w:rPr>
+          <w:rFonts w:cstheme="minorHAnsi"/>
+          <w:sz w:val="24"/>
+          <w:szCs w:val="24"/>
+          <w:lang w:val="en-GB"/>
+        </w:rPr>
+        <w:t xml:space="preserve">is a binary tree that conform to the following condition, known as the </w:t>
+      </w:r>
+      <w:r>
+        <w:rPr>
+          <w:rFonts w:cstheme="minorHAnsi"/>
+          <w:b/>
+          <w:bCs/>
+          <w:sz w:val="24"/>
+          <w:szCs w:val="24"/>
+          <w:lang w:val="en-GB"/>
+        </w:rPr>
+        <w:t>binary search tree property</w:t>
+      </w:r>
+      <w:r>
+        <w:rPr>
+          <w:rFonts w:cstheme="minorHAnsi"/>
+          <w:sz w:val="24"/>
+          <w:szCs w:val="24"/>
+          <w:lang w:val="en-GB"/>
+        </w:rPr>
+        <w:t xml:space="preserve">. All nodes stored in the left subtree of a node whose key value is </w:t>
+      </w:r>
+      <w:r>
+        <w:rPr>
+          <w:rFonts w:cstheme="minorHAnsi"/>
+          <w:b/>
+          <w:bCs/>
+          <w:i/>
+          <w:iCs/>
+          <w:sz w:val="24"/>
+          <w:szCs w:val="24"/>
+          <w:lang w:val="en-GB"/>
+        </w:rPr>
+        <w:t xml:space="preserve">K </w:t>
+      </w:r>
+      <w:r>
+        <w:rPr>
+          <w:rFonts w:cstheme="minorHAnsi"/>
+          <w:sz w:val="24"/>
+          <w:szCs w:val="24"/>
+          <w:lang w:val="en-GB"/>
+        </w:rPr>
+        <w:t xml:space="preserve">have key values less than or equal to </w:t>
+      </w:r>
+      <w:r>
+        <w:rPr>
+          <w:rFonts w:cstheme="minorHAnsi"/>
+          <w:b/>
+          <w:bCs/>
+          <w:i/>
+          <w:iCs/>
+          <w:sz w:val="24"/>
+          <w:szCs w:val="24"/>
+          <w:lang w:val="en-GB"/>
+        </w:rPr>
+        <w:t>K</w:t>
+      </w:r>
+      <w:r>
+        <w:rPr>
+          <w:rFonts w:cstheme="minorHAnsi"/>
+          <w:sz w:val="24"/>
+          <w:szCs w:val="24"/>
+          <w:lang w:val="en-GB"/>
+        </w:rPr>
+        <w:t>.</w:t>
+      </w:r>
+    </w:p>
+    <w:p>
+      <w:pPr>
+        <w:rPr>
+          <w:rFonts w:cstheme="minorHAnsi"/>
+          <w:sz w:val="24"/>
+          <w:szCs w:val="24"/>
+          <w:lang w:val="en-GB"/>
+        </w:rPr>
+      </w:pPr>
+      <w:r>
+        <w:rPr>
+          <w:rFonts w:cstheme="minorHAnsi"/>
+          <w:sz w:val="24"/>
+          <w:szCs w:val="24"/>
+          <w:lang w:val="en-GB"/>
+        </w:rPr>
+        <w:t xml:space="preserve">The shape of BST depends on the order in which elements are inserted. If a BST containing </w:t>
+      </w:r>
+      <w:r>
+        <w:rPr>
+          <w:rFonts w:cstheme="minorHAnsi"/>
+          <w:b/>
+          <w:bCs/>
+          <w:i/>
+          <w:iCs/>
+          <w:sz w:val="24"/>
+          <w:szCs w:val="24"/>
+          <w:lang w:val="en-GB"/>
+        </w:rPr>
+        <w:t xml:space="preserve">n </w:t>
+      </w:r>
+      <w:r>
+        <w:rPr>
+          <w:rFonts w:cstheme="minorHAnsi"/>
+          <w:sz w:val="24"/>
+          <w:szCs w:val="24"/>
+          <w:lang w:val="en-GB"/>
+        </w:rPr>
+        <w:t xml:space="preserve">nodes has the height </w:t>
+      </w:r>
+      <w:r>
+        <w:rPr>
+          <w:rFonts w:cstheme="minorHAnsi"/>
+          <w:b/>
+          <w:bCs/>
+          <w:i/>
+          <w:iCs/>
+          <w:sz w:val="24"/>
+          <w:szCs w:val="24"/>
+          <w:lang w:val="en-GB"/>
+        </w:rPr>
+        <w:t xml:space="preserve">n </w:t>
+      </w:r>
+      <w:r>
+        <w:rPr>
+          <w:rFonts w:cstheme="minorHAnsi"/>
+          <w:sz w:val="24"/>
+          <w:szCs w:val="24"/>
+          <w:lang w:val="en-GB"/>
+        </w:rPr>
+        <w:t xml:space="preserve">it means all elements were inserted in sorted order. In </w:t>
+      </w:r>
+      <w:r>
+        <w:rPr>
+          <w:rFonts w:cstheme="minorHAnsi"/>
+          <w:sz w:val="24"/>
+          <w:szCs w:val="24"/>
+          <w:lang w:val="en-GB"/>
+        </w:rPr>
+        <w:t>general,</w:t>
+      </w:r>
+      <w:r>
+        <w:rPr>
+          <w:rFonts w:cstheme="minorHAnsi"/>
+          <w:sz w:val="24"/>
+          <w:szCs w:val="24"/>
+          <w:lang w:val="en-GB"/>
+        </w:rPr>
+        <w:t xml:space="preserve"> it is preferable </w:t>
+      </w:r>
+      <w:r>
+        <w:rPr>
+          <w:rFonts w:cstheme="minorHAnsi"/>
+          <w:sz w:val="24"/>
+          <w:szCs w:val="24"/>
+          <w:lang w:val="en-GB"/>
+        </w:rPr>
+        <w:t xml:space="preserve">for a BST to be </w:t>
+      </w:r>
+      <w:r>
+        <w:rPr>
+          <w:rFonts w:cstheme="minorHAnsi"/>
+          <w:b/>
+          <w:bCs/>
+          <w:sz w:val="24"/>
+          <w:szCs w:val="24"/>
+          <w:lang w:val="en-GB"/>
+        </w:rPr>
+        <w:t xml:space="preserve">as shallow as possible </w:t>
+      </w:r>
+      <w:r>
+        <w:rPr>
+          <w:rFonts w:cstheme="minorHAnsi"/>
+          <w:sz w:val="24"/>
+          <w:szCs w:val="24"/>
+          <w:lang w:val="en-GB"/>
+        </w:rPr>
+        <w:t>keeping the average cost of a BST operation low.</w:t>
+      </w:r>
+    </w:p>
+    <w:p>
+      <w:pPr>
+        <w:rPr>
+          <w:rFonts w:cstheme="minorHAnsi"/>
+          <w:sz w:val="24"/>
+          <w:szCs w:val="24"/>
+          <w:lang w:val="en-GB"/>
+        </w:rPr>
+      </w:pPr>
+      <w:r>
+        <w:rPr>
+          <w:rFonts w:cstheme="minorHAnsi"/>
+          <w:sz w:val="24"/>
+          <w:szCs w:val="24"/>
+          <w:lang w:val="en-GB"/>
+        </w:rPr>
+        <w:t xml:space="preserve">The cost for finding, inserting, or removing a value to/from binary tree in the worst case is the depth of the deepest node in the tree. Therefore it is desirable to keep the tree </w:t>
+      </w:r>
+      <w:r>
+        <w:rPr>
+          <w:rFonts w:cstheme="minorHAnsi"/>
+          <w:b/>
+          <w:bCs/>
+          <w:sz w:val="24"/>
+          <w:szCs w:val="24"/>
+          <w:lang w:val="en-GB"/>
+        </w:rPr>
+        <w:t>balanced</w:t>
+      </w:r>
+      <w:r>
+        <w:rPr>
+          <w:rFonts w:cstheme="minorHAnsi"/>
+          <w:sz w:val="24"/>
+          <w:szCs w:val="24"/>
+          <w:lang w:val="en-GB"/>
+        </w:rPr>
+        <w:t xml:space="preserve">. With a balanced tree, then the height of </w:t>
+      </w:r>
+      <w:r>
+        <w:rPr>
+          <w:rFonts w:cstheme="minorHAnsi"/>
+          <w:b/>
+          <w:bCs/>
+          <w:sz w:val="24"/>
+          <w:szCs w:val="24"/>
+          <w:lang w:val="en-GB"/>
+        </w:rPr>
+        <w:t xml:space="preserve">n </w:t>
+      </w:r>
+      <w:r>
+        <w:rPr>
+          <w:rFonts w:cstheme="minorHAnsi"/>
+          <w:sz w:val="24"/>
+          <w:szCs w:val="24"/>
+          <w:lang w:val="en-GB"/>
+        </w:rPr>
+        <w:t xml:space="preserve">node is approximately </w:t>
+      </w:r>
+      <w:r>
+        <w:rPr>
+          <w:rFonts w:cstheme="minorHAnsi"/>
+          <w:b/>
+          <w:bCs/>
+          <w:sz w:val="24"/>
+          <w:szCs w:val="24"/>
+          <w:lang w:val="en-GB"/>
+        </w:rPr>
+        <w:t>log n</w:t>
+      </w:r>
+      <w:r>
+        <w:rPr>
+          <w:rFonts w:cstheme="minorHAnsi"/>
+          <w:sz w:val="24"/>
+          <w:szCs w:val="24"/>
+          <w:lang w:val="en-GB"/>
+        </w:rPr>
+        <w:t xml:space="preserve">. </w:t>
       </w:r>
     </w:p>
     <w:p>
@@ -7915,6 +10146,116 @@
     </w:lvl>
   </w:abstractNum>
   <w:abstractNum w:abstractNumId="4" w15:restartNumberingAfterBreak="0">
+    <w:nsid w:val="25FC0137"/>
+    <w:multiLevelType w:val="hybridMultilevel"/>
+    <w:tmpl w:val="B1E4E5EA"/>
+    <w:lvl w:ilvl="0" w:tplc="20000001">
+      <w:start w:val="1"/>
+      <w:numFmt w:val="bullet"/>
+      <w:lvlText w:val=""/>
+      <w:lvlJc w:val="left"/>
+      <w:pPr>
+        <w:ind w:left="720" w:hanging="360"/>
+      </w:pPr>
+      <w:rPr>
+        <w:rFonts w:ascii="Symbol" w:hAnsi="Symbol" w:hint="default"/>
+      </w:rPr>
+    </w:lvl>
+    <w:lvl w:ilvl="1" w:tplc="2000000F">
+      <w:start w:val="1"/>
+      <w:numFmt w:val="decimal"/>
+      <w:lvlText w:val="%2."/>
+      <w:lvlJc w:val="left"/>
+      <w:pPr>
+        <w:ind w:left="1800" w:hanging="360"/>
+      </w:pPr>
+    </w:lvl>
+    <w:lvl w:ilvl="2" w:tplc="20000005" w:tentative="1">
+      <w:start w:val="1"/>
+      <w:numFmt w:val="bullet"/>
+      <w:lvlText w:val=""/>
+      <w:lvlJc w:val="left"/>
+      <w:pPr>
+        <w:ind w:left="2160" w:hanging="360"/>
+      </w:pPr>
+      <w:rPr>
+        <w:rFonts w:ascii="Wingdings" w:hAnsi="Wingdings" w:hint="default"/>
+      </w:rPr>
+    </w:lvl>
+    <w:lvl w:ilvl="3" w:tplc="20000001" w:tentative="1">
+      <w:start w:val="1"/>
+      <w:numFmt w:val="bullet"/>
+      <w:lvlText w:val=""/>
+      <w:lvlJc w:val="left"/>
+      <w:pPr>
+        <w:ind w:left="2880" w:hanging="360"/>
+      </w:pPr>
+      <w:rPr>
+        <w:rFonts w:ascii="Symbol" w:hAnsi="Symbol" w:hint="default"/>
+      </w:rPr>
+    </w:lvl>
+    <w:lvl w:ilvl="4" w:tplc="20000003" w:tentative="1">
+      <w:start w:val="1"/>
+      <w:numFmt w:val="bullet"/>
+      <w:lvlText w:val="o"/>
+      <w:lvlJc w:val="left"/>
+      <w:pPr>
+        <w:ind w:left="3600" w:hanging="360"/>
+      </w:pPr>
+      <w:rPr>
+        <w:rFonts w:ascii="Courier New" w:hAnsi="Courier New" w:cs="Courier New" w:hint="default"/>
+      </w:rPr>
+    </w:lvl>
+    <w:lvl w:ilvl="5" w:tplc="20000005" w:tentative="1">
+      <w:start w:val="1"/>
+      <w:numFmt w:val="bullet"/>
+      <w:lvlText w:val=""/>
+      <w:lvlJc w:val="left"/>
+      <w:pPr>
+        <w:ind w:left="4320" w:hanging="360"/>
+      </w:pPr>
+      <w:rPr>
+        <w:rFonts w:ascii="Wingdings" w:hAnsi="Wingdings" w:hint="default"/>
+      </w:rPr>
+    </w:lvl>
+    <w:lvl w:ilvl="6" w:tplc="20000001" w:tentative="1">
+      <w:start w:val="1"/>
+      <w:numFmt w:val="bullet"/>
+      <w:lvlText w:val=""/>
+      <w:lvlJc w:val="left"/>
+      <w:pPr>
+        <w:ind w:left="5040" w:hanging="360"/>
+      </w:pPr>
+      <w:rPr>
+        <w:rFonts w:ascii="Symbol" w:hAnsi="Symbol" w:hint="default"/>
+      </w:rPr>
+    </w:lvl>
+    <w:lvl w:ilvl="7" w:tplc="20000003" w:tentative="1">
+      <w:start w:val="1"/>
+      <w:numFmt w:val="bullet"/>
+      <w:lvlText w:val="o"/>
+      <w:lvlJc w:val="left"/>
+      <w:pPr>
+        <w:ind w:left="5760" w:hanging="360"/>
+      </w:pPr>
+      <w:rPr>
+        <w:rFonts w:ascii="Courier New" w:hAnsi="Courier New" w:cs="Courier New" w:hint="default"/>
+      </w:rPr>
+    </w:lvl>
+    <w:lvl w:ilvl="8" w:tplc="20000005" w:tentative="1">
+      <w:start w:val="1"/>
+      <w:numFmt w:val="bullet"/>
+      <w:lvlText w:val=""/>
+      <w:lvlJc w:val="left"/>
+      <w:pPr>
+        <w:ind w:left="6480" w:hanging="360"/>
+      </w:pPr>
+      <w:rPr>
+        <w:rFonts w:ascii="Wingdings" w:hAnsi="Wingdings" w:hint="default"/>
+      </w:rPr>
+    </w:lvl>
+  </w:abstractNum>
+  <w:abstractNum w:abstractNumId="5" w15:restartNumberingAfterBreak="0">
     <w:nsid w:val="290026EB"/>
     <w:multiLevelType w:val="hybridMultilevel"/>
     <w:tmpl w:val="9FECB28C"/>
@@ -8000,7 +10341,7 @@
       </w:pPr>
     </w:lvl>
   </w:abstractNum>
-  <w:abstractNum w:abstractNumId="5" w15:restartNumberingAfterBreak="0">
+  <w:abstractNum w:abstractNumId="6" w15:restartNumberingAfterBreak="0">
     <w:nsid w:val="2A9A1793"/>
     <w:multiLevelType w:val="hybridMultilevel"/>
     <w:tmpl w:val="2EAE2716"/>
@@ -8113,7 +10454,120 @@
       </w:rPr>
     </w:lvl>
   </w:abstractNum>
-  <w:abstractNum w:abstractNumId="6" w15:restartNumberingAfterBreak="0">
+  <w:abstractNum w:abstractNumId="7" w15:restartNumberingAfterBreak="0">
+    <w:nsid w:val="2B53541B"/>
+    <w:multiLevelType w:val="hybridMultilevel"/>
+    <w:tmpl w:val="1E84306E"/>
+    <w:lvl w:ilvl="0" w:tplc="20000001">
+      <w:start w:val="1"/>
+      <w:numFmt w:val="bullet"/>
+      <w:lvlText w:val=""/>
+      <w:lvlJc w:val="left"/>
+      <w:pPr>
+        <w:ind w:left="720" w:hanging="360"/>
+      </w:pPr>
+      <w:rPr>
+        <w:rFonts w:ascii="Symbol" w:hAnsi="Symbol" w:hint="default"/>
+      </w:rPr>
+    </w:lvl>
+    <w:lvl w:ilvl="1" w:tplc="20000003" w:tentative="1">
+      <w:start w:val="1"/>
+      <w:numFmt w:val="bullet"/>
+      <w:lvlText w:val="o"/>
+      <w:lvlJc w:val="left"/>
+      <w:pPr>
+        <w:ind w:left="1440" w:hanging="360"/>
+      </w:pPr>
+      <w:rPr>
+        <w:rFonts w:ascii="Courier New" w:hAnsi="Courier New" w:cs="Courier New" w:hint="default"/>
+      </w:rPr>
+    </w:lvl>
+    <w:lvl w:ilvl="2" w:tplc="20000005" w:tentative="1">
+      <w:start w:val="1"/>
+      <w:numFmt w:val="bullet"/>
+      <w:lvlText w:val=""/>
+      <w:lvlJc w:val="left"/>
+      <w:pPr>
+        <w:ind w:left="2160" w:hanging="360"/>
+      </w:pPr>
+      <w:rPr>
+        <w:rFonts w:ascii="Wingdings" w:hAnsi="Wingdings" w:hint="default"/>
+      </w:rPr>
+    </w:lvl>
+    <w:lvl w:ilvl="3" w:tplc="20000001" w:tentative="1">
+      <w:start w:val="1"/>
+      <w:numFmt w:val="bullet"/>
+      <w:lvlText w:val=""/>
+      <w:lvlJc w:val="left"/>
+      <w:pPr>
+        <w:ind w:left="2880" w:hanging="360"/>
+      </w:pPr>
+      <w:rPr>
+        <w:rFonts w:ascii="Symbol" w:hAnsi="Symbol" w:hint="default"/>
+      </w:rPr>
+    </w:lvl>
+    <w:lvl w:ilvl="4" w:tplc="20000003" w:tentative="1">
+      <w:start w:val="1"/>
+      <w:numFmt w:val="bullet"/>
+      <w:lvlText w:val="o"/>
+      <w:lvlJc w:val="left"/>
+      <w:pPr>
+        <w:ind w:left="3600" w:hanging="360"/>
+      </w:pPr>
+      <w:rPr>
+        <w:rFonts w:ascii="Courier New" w:hAnsi="Courier New" w:cs="Courier New" w:hint="default"/>
+      </w:rPr>
+    </w:lvl>
+    <w:lvl w:ilvl="5" w:tplc="20000005" w:tentative="1">
+      <w:start w:val="1"/>
+      <w:numFmt w:val="bullet"/>
+      <w:lvlText w:val=""/>
+      <w:lvlJc w:val="left"/>
+      <w:pPr>
+        <w:ind w:left="4320" w:hanging="360"/>
+      </w:pPr>
+      <w:rPr>
+        <w:rFonts w:ascii="Wingdings" w:hAnsi="Wingdings" w:hint="default"/>
+      </w:rPr>
+    </w:lvl>
+    <w:lvl w:ilvl="6" w:tplc="20000001" w:tentative="1">
+      <w:start w:val="1"/>
+      <w:numFmt w:val="bullet"/>
+      <w:lvlText w:val=""/>
+      <w:lvlJc w:val="left"/>
+      <w:pPr>
+        <w:ind w:left="5040" w:hanging="360"/>
+      </w:pPr>
+      <w:rPr>
+        <w:rFonts w:ascii="Symbol" w:hAnsi="Symbol" w:hint="default"/>
+      </w:rPr>
+    </w:lvl>
+    <w:lvl w:ilvl="7" w:tplc="20000003" w:tentative="1">
+      <w:start w:val="1"/>
+      <w:numFmt w:val="bullet"/>
+      <w:lvlText w:val="o"/>
+      <w:lvlJc w:val="left"/>
+      <w:pPr>
+        <w:ind w:left="5760" w:hanging="360"/>
+      </w:pPr>
+      <w:rPr>
+        <w:rFonts w:ascii="Courier New" w:hAnsi="Courier New" w:cs="Courier New" w:hint="default"/>
+      </w:rPr>
+    </w:lvl>
+    <w:lvl w:ilvl="8" w:tplc="20000005" w:tentative="1">
+      <w:start w:val="1"/>
+      <w:numFmt w:val="bullet"/>
+      <w:lvlText w:val=""/>
+      <w:lvlJc w:val="left"/>
+      <w:pPr>
+        <w:ind w:left="6480" w:hanging="360"/>
+      </w:pPr>
+      <w:rPr>
+        <w:rFonts w:ascii="Wingdings" w:hAnsi="Wingdings" w:hint="default"/>
+      </w:rPr>
+    </w:lvl>
+  </w:abstractNum>
+  <w:abstractNum w:abstractNumId="8" w15:restartNumberingAfterBreak="0">
     <w:nsid w:val="2C7E245D"/>
     <w:multiLevelType w:val="hybridMultilevel"/>
     <w:tmpl w:val="7CFAF210"/>
@@ -8202,7 +10656,7 @@
       </w:pPr>
     </w:lvl>
   </w:abstractNum>
-  <w:abstractNum w:abstractNumId="7" w15:restartNumberingAfterBreak="0">
+  <w:abstractNum w:abstractNumId="9" w15:restartNumberingAfterBreak="0">
     <w:nsid w:val="33ED3F58"/>
     <w:multiLevelType w:val="hybridMultilevel"/>
     <w:tmpl w:val="678E2806"/>
@@ -8315,7 +10769,7 @@
       </w:rPr>
     </w:lvl>
   </w:abstractNum>
-  <w:abstractNum w:abstractNumId="8" w15:restartNumberingAfterBreak="0">
+  <w:abstractNum w:abstractNumId="10" w15:restartNumberingAfterBreak="0">
     <w:nsid w:val="37015901"/>
     <w:multiLevelType w:val="hybridMultilevel"/>
     <w:tmpl w:val="79369F86"/>
@@ -8428,7 +10882,7 @@
       </w:rPr>
     </w:lvl>
   </w:abstractNum>
-  <w:abstractNum w:abstractNumId="9" w15:restartNumberingAfterBreak="0">
+  <w:abstractNum w:abstractNumId="11" w15:restartNumberingAfterBreak="0">
     <w:nsid w:val="391F1BB8"/>
     <w:multiLevelType w:val="hybridMultilevel"/>
     <w:tmpl w:val="33605AF4"/>
@@ -8541,7 +10995,7 @@
       </w:rPr>
     </w:lvl>
   </w:abstractNum>
-  <w:abstractNum w:abstractNumId="10" w15:restartNumberingAfterBreak="0">
+  <w:abstractNum w:abstractNumId="12" w15:restartNumberingAfterBreak="0">
     <w:nsid w:val="4AB25936"/>
     <w:multiLevelType w:val="hybridMultilevel"/>
     <w:tmpl w:val="7B029A08"/>
@@ -8654,7 +11108,7 @@
       </w:rPr>
     </w:lvl>
   </w:abstractNum>
-  <w:abstractNum w:abstractNumId="11" w15:restartNumberingAfterBreak="0">
+  <w:abstractNum w:abstractNumId="13" w15:restartNumberingAfterBreak="0">
     <w:nsid w:val="4ED162ED"/>
     <w:multiLevelType w:val="hybridMultilevel"/>
     <w:tmpl w:val="E6108758"/>
@@ -8767,7 +11221,7 @@
       </w:rPr>
     </w:lvl>
   </w:abstractNum>
-  <w:abstractNum w:abstractNumId="12" w15:restartNumberingAfterBreak="0">
+  <w:abstractNum w:abstractNumId="14" w15:restartNumberingAfterBreak="0">
     <w:nsid w:val="530B0214"/>
     <w:multiLevelType w:val="hybridMultilevel"/>
     <w:tmpl w:val="A9E89344"/>
@@ -8853,7 +11307,7 @@
       </w:pPr>
     </w:lvl>
   </w:abstractNum>
-  <w:abstractNum w:abstractNumId="13" w15:restartNumberingAfterBreak="0">
+  <w:abstractNum w:abstractNumId="15" w15:restartNumberingAfterBreak="0">
     <w:nsid w:val="5D652510"/>
     <w:multiLevelType w:val="hybridMultilevel"/>
     <w:tmpl w:val="825EEEB8"/>
@@ -8942,7 +11396,7 @@
       </w:pPr>
     </w:lvl>
   </w:abstractNum>
-  <w:abstractNum w:abstractNumId="14" w15:restartNumberingAfterBreak="0">
+  <w:abstractNum w:abstractNumId="16" w15:restartNumberingAfterBreak="0">
     <w:nsid w:val="5F96445F"/>
     <w:multiLevelType w:val="hybridMultilevel"/>
     <w:tmpl w:val="7F567DA2"/>
@@ -9055,7 +11509,120 @@
       </w:rPr>
     </w:lvl>
   </w:abstractNum>
-  <w:abstractNum w:abstractNumId="15" w15:restartNumberingAfterBreak="0">
+  <w:abstractNum w:abstractNumId="17" w15:restartNumberingAfterBreak="0">
+    <w:nsid w:val="68235EFF"/>
+    <w:multiLevelType w:val="hybridMultilevel"/>
+    <w:tmpl w:val="3E1640E8"/>
+    <w:lvl w:ilvl="0" w:tplc="20000001">
+      <w:start w:val="1"/>
+      <w:numFmt w:val="bullet"/>
+      <w:lvlText w:val=""/>
+      <w:lvlJc w:val="left"/>
+      <w:pPr>
+        <w:ind w:left="720" w:hanging="360"/>
+      </w:pPr>
+      <w:rPr>
+        <w:rFonts w:ascii="Symbol" w:hAnsi="Symbol" w:hint="default"/>
+      </w:rPr>
+    </w:lvl>
+    <w:lvl w:ilvl="1" w:tplc="20000003" w:tentative="1">
+      <w:start w:val="1"/>
+      <w:numFmt w:val="bullet"/>
+      <w:lvlText w:val="o"/>
+      <w:lvlJc w:val="left"/>
+      <w:pPr>
+        <w:ind w:left="1440" w:hanging="360"/>
+      </w:pPr>
+      <w:rPr>
+        <w:rFonts w:ascii="Courier New" w:hAnsi="Courier New" w:cs="Courier New" w:hint="default"/>
+      </w:rPr>
+    </w:lvl>
+    <w:lvl w:ilvl="2" w:tplc="20000005" w:tentative="1">
+      <w:start w:val="1"/>
+      <w:numFmt w:val="bullet"/>
+      <w:lvlText w:val=""/>
+      <w:lvlJc w:val="left"/>
+      <w:pPr>
+        <w:ind w:left="2160" w:hanging="360"/>
+      </w:pPr>
+      <w:rPr>
+        <w:rFonts w:ascii="Wingdings" w:hAnsi="Wingdings" w:hint="default"/>
+      </w:rPr>
+    </w:lvl>
+    <w:lvl w:ilvl="3" w:tplc="20000001" w:tentative="1">
+      <w:start w:val="1"/>
+      <w:numFmt w:val="bullet"/>
+      <w:lvlText w:val=""/>
+      <w:lvlJc w:val="left"/>
+      <w:pPr>
+        <w:ind w:left="2880" w:hanging="360"/>
+      </w:pPr>
+      <w:rPr>
+        <w:rFonts w:ascii="Symbol" w:hAnsi="Symbol" w:hint="default"/>
+      </w:rPr>
+    </w:lvl>
+    <w:lvl w:ilvl="4" w:tplc="20000003" w:tentative="1">
+      <w:start w:val="1"/>
+      <w:numFmt w:val="bullet"/>
+      <w:lvlText w:val="o"/>
+      <w:lvlJc w:val="left"/>
+      <w:pPr>
+        <w:ind w:left="3600" w:hanging="360"/>
+      </w:pPr>
+      <w:rPr>
+        <w:rFonts w:ascii="Courier New" w:hAnsi="Courier New" w:cs="Courier New" w:hint="default"/>
+      </w:rPr>
+    </w:lvl>
+    <w:lvl w:ilvl="5" w:tplc="20000005" w:tentative="1">
+      <w:start w:val="1"/>
+      <w:numFmt w:val="bullet"/>
+      <w:lvlText w:val=""/>
+      <w:lvlJc w:val="left"/>
+      <w:pPr>
+        <w:ind w:left="4320" w:hanging="360"/>
+      </w:pPr>
+      <w:rPr>
+        <w:rFonts w:ascii="Wingdings" w:hAnsi="Wingdings" w:hint="default"/>
+      </w:rPr>
+    </w:lvl>
+    <w:lvl w:ilvl="6" w:tplc="20000001" w:tentative="1">
+      <w:start w:val="1"/>
+      <w:numFmt w:val="bullet"/>
+      <w:lvlText w:val=""/>
+      <w:lvlJc w:val="left"/>
+      <w:pPr>
+        <w:ind w:left="5040" w:hanging="360"/>
+      </w:pPr>
+      <w:rPr>
+        <w:rFonts w:ascii="Symbol" w:hAnsi="Symbol" w:hint="default"/>
+      </w:rPr>
+    </w:lvl>
+    <w:lvl w:ilvl="7" w:tplc="20000003" w:tentative="1">
+      <w:start w:val="1"/>
+      <w:numFmt w:val="bullet"/>
+      <w:lvlText w:val="o"/>
+      <w:lvlJc w:val="left"/>
+      <w:pPr>
+        <w:ind w:left="5760" w:hanging="360"/>
+      </w:pPr>
+      <w:rPr>
+        <w:rFonts w:ascii="Courier New" w:hAnsi="Courier New" w:cs="Courier New" w:hint="default"/>
+      </w:rPr>
+    </w:lvl>
+    <w:lvl w:ilvl="8" w:tplc="20000005" w:tentative="1">
+      <w:start w:val="1"/>
+      <w:numFmt w:val="bullet"/>
+      <w:lvlText w:val=""/>
+      <w:lvlJc w:val="left"/>
+      <w:pPr>
+        <w:ind w:left="6480" w:hanging="360"/>
+      </w:pPr>
+      <w:rPr>
+        <w:rFonts w:ascii="Wingdings" w:hAnsi="Wingdings" w:hint="default"/>
+      </w:rPr>
+    </w:lvl>
+  </w:abstractNum>
+  <w:abstractNum w:abstractNumId="18" w15:restartNumberingAfterBreak="0">
     <w:nsid w:val="68D44CCE"/>
     <w:multiLevelType w:val="hybridMultilevel"/>
     <w:tmpl w:val="74045D2C"/>
@@ -9144,7 +11711,7 @@
       </w:pPr>
     </w:lvl>
   </w:abstractNum>
-  <w:abstractNum w:abstractNumId="16" w15:restartNumberingAfterBreak="0">
+  <w:abstractNum w:abstractNumId="19" w15:restartNumberingAfterBreak="0">
     <w:nsid w:val="6A75534C"/>
     <w:multiLevelType w:val="hybridMultilevel"/>
     <w:tmpl w:val="A85E8CFA"/>
@@ -9233,7 +11800,7 @@
       </w:pPr>
     </w:lvl>
   </w:abstractNum>
-  <w:abstractNum w:abstractNumId="17" w15:restartNumberingAfterBreak="0">
+  <w:abstractNum w:abstractNumId="20" w15:restartNumberingAfterBreak="0">
     <w:nsid w:val="6E7D1225"/>
     <w:multiLevelType w:val="hybridMultilevel"/>
     <w:tmpl w:val="80DE46C0"/>
@@ -9346,7 +11913,7 @@
       </w:rPr>
     </w:lvl>
   </w:abstractNum>
-  <w:abstractNum w:abstractNumId="18" w15:restartNumberingAfterBreak="0">
+  <w:abstractNum w:abstractNumId="21" w15:restartNumberingAfterBreak="0">
     <w:nsid w:val="73317EE0"/>
     <w:multiLevelType w:val="hybridMultilevel"/>
     <w:tmpl w:val="4C12BAA4"/>
@@ -9459,7 +12026,120 @@
       </w:rPr>
     </w:lvl>
   </w:abstractNum>
-  <w:abstractNum w:abstractNumId="19" w15:restartNumberingAfterBreak="0">
+  <w:abstractNum w:abstractNumId="22" w15:restartNumberingAfterBreak="0">
+    <w:nsid w:val="77EA1CF6"/>
+    <w:multiLevelType w:val="hybridMultilevel"/>
+    <w:tmpl w:val="68867C4A"/>
+    <w:lvl w:ilvl="0" w:tplc="20000001">
+      <w:start w:val="1"/>
+      <w:numFmt w:val="bullet"/>
+      <w:lvlText w:val=""/>
+      <w:lvlJc w:val="left"/>
+      <w:pPr>
+        <w:ind w:left="720" w:hanging="360"/>
+      </w:pPr>
+      <w:rPr>
+        <w:rFonts w:ascii="Symbol" w:hAnsi="Symbol" w:hint="default"/>
+      </w:rPr>
+    </w:lvl>
+    <w:lvl w:ilvl="1" w:tplc="20000003">
+      <w:start w:val="1"/>
+      <w:numFmt w:val="bullet"/>
+      <w:lvlText w:val="o"/>
+      <w:lvlJc w:val="left"/>
+      <w:pPr>
+        <w:ind w:left="1440" w:hanging="360"/>
+      </w:pPr>
+      <w:rPr>
+        <w:rFonts w:ascii="Courier New" w:hAnsi="Courier New" w:cs="Courier New" w:hint="default"/>
+      </w:rPr>
+    </w:lvl>
+    <w:lvl w:ilvl="2" w:tplc="20000005" w:tentative="1">
+      <w:start w:val="1"/>
+      <w:numFmt w:val="bullet"/>
+      <w:lvlText w:val=""/>
+      <w:lvlJc w:val="left"/>
+      <w:pPr>
+        <w:ind w:left="2160" w:hanging="360"/>
+      </w:pPr>
+      <w:rPr>
+        <w:rFonts w:ascii="Wingdings" w:hAnsi="Wingdings" w:hint="default"/>
+      </w:rPr>
+    </w:lvl>
+    <w:lvl w:ilvl="3" w:tplc="20000001" w:tentative="1">
+      <w:start w:val="1"/>
+      <w:numFmt w:val="bullet"/>
+      <w:lvlText w:val=""/>
+      <w:lvlJc w:val="left"/>
+      <w:pPr>
+        <w:ind w:left="2880" w:hanging="360"/>
+      </w:pPr>
+      <w:rPr>
+        <w:rFonts w:ascii="Symbol" w:hAnsi="Symbol" w:hint="default"/>
+      </w:rPr>
+    </w:lvl>
+    <w:lvl w:ilvl="4" w:tplc="20000003" w:tentative="1">
+      <w:start w:val="1"/>
+      <w:numFmt w:val="bullet"/>
+      <w:lvlText w:val="o"/>
+      <w:lvlJc w:val="left"/>
+      <w:pPr>
+        <w:ind w:left="3600" w:hanging="360"/>
+      </w:pPr>
+      <w:rPr>
+        <w:rFonts w:ascii="Courier New" w:hAnsi="Courier New" w:cs="Courier New" w:hint="default"/>
+      </w:rPr>
+    </w:lvl>
+    <w:lvl w:ilvl="5" w:tplc="20000005" w:tentative="1">
+      <w:start w:val="1"/>
+      <w:numFmt w:val="bullet"/>
+      <w:lvlText w:val=""/>
+      <w:lvlJc w:val="left"/>
+      <w:pPr>
+        <w:ind w:left="4320" w:hanging="360"/>
+      </w:pPr>
+      <w:rPr>
+        <w:rFonts w:ascii="Wingdings" w:hAnsi="Wingdings" w:hint="default"/>
+      </w:rPr>
+    </w:lvl>
+    <w:lvl w:ilvl="6" w:tplc="20000001" w:tentative="1">
+      <w:start w:val="1"/>
+      <w:numFmt w:val="bullet"/>
+      <w:lvlText w:val=""/>
+      <w:lvlJc w:val="left"/>
+      <w:pPr>
+        <w:ind w:left="5040" w:hanging="360"/>
+      </w:pPr>
+      <w:rPr>
+        <w:rFonts w:ascii="Symbol" w:hAnsi="Symbol" w:hint="default"/>
+      </w:rPr>
+    </w:lvl>
+    <w:lvl w:ilvl="7" w:tplc="20000003" w:tentative="1">
+      <w:start w:val="1"/>
+      <w:numFmt w:val="bullet"/>
+      <w:lvlText w:val="o"/>
+      <w:lvlJc w:val="left"/>
+      <w:pPr>
+        <w:ind w:left="5760" w:hanging="360"/>
+      </w:pPr>
+      <w:rPr>
+        <w:rFonts w:ascii="Courier New" w:hAnsi="Courier New" w:cs="Courier New" w:hint="default"/>
+      </w:rPr>
+    </w:lvl>
+    <w:lvl w:ilvl="8" w:tplc="20000005" w:tentative="1">
+      <w:start w:val="1"/>
+      <w:numFmt w:val="bullet"/>
+      <w:lvlText w:val=""/>
+      <w:lvlJc w:val="left"/>
+      <w:pPr>
+        <w:ind w:left="6480" w:hanging="360"/>
+      </w:pPr>
+      <w:rPr>
+        <w:rFonts w:ascii="Wingdings" w:hAnsi="Wingdings" w:hint="default"/>
+      </w:rPr>
+    </w:lvl>
+  </w:abstractNum>
+  <w:abstractNum w:abstractNumId="23" w15:restartNumberingAfterBreak="0">
     <w:nsid w:val="7980739B"/>
     <w:multiLevelType w:val="hybridMultilevel"/>
     <w:tmpl w:val="8258D8B8"/>
@@ -9573,31 +12253,31 @@
     </w:lvl>
   </w:abstractNum>
   <w:num w:numId="1" w16cid:durableId="1803496821">
-    <w:abstractNumId w:val="4"/>
+    <w:abstractNumId w:val="5"/>
   </w:num>
   <w:num w:numId="2" w16cid:durableId="1797603583">
+    <w:abstractNumId w:val="15"/>
+  </w:num>
+  <w:num w:numId="3" w16cid:durableId="1984776758">
     <w:abstractNumId w:val="13"/>
   </w:num>
-  <w:num w:numId="3" w16cid:durableId="1984776758">
-    <w:abstractNumId w:val="11"/>
+  <w:num w:numId="4" w16cid:durableId="722870149">
+    <w:abstractNumId w:val="19"/>
   </w:num>
-  <w:num w:numId="4" w16cid:durableId="722870149">
+  <w:num w:numId="5" w16cid:durableId="441650651">
+    <w:abstractNumId w:val="8"/>
+  </w:num>
+  <w:num w:numId="6" w16cid:durableId="199323297">
     <w:abstractNumId w:val="16"/>
   </w:num>
-  <w:num w:numId="5" w16cid:durableId="441650651">
-    <w:abstractNumId w:val="6"/>
-  </w:num>
-  <w:num w:numId="6" w16cid:durableId="199323297">
-    <w:abstractNumId w:val="14"/>
-  </w:num>
   <w:num w:numId="7" w16cid:durableId="231738458">
-    <w:abstractNumId w:val="19"/>
+    <w:abstractNumId w:val="23"/>
   </w:num>
   <w:num w:numId="8" w16cid:durableId="1385640121">
-    <w:abstractNumId w:val="15"/>
+    <w:abstractNumId w:val="18"/>
   </w:num>
   <w:num w:numId="9" w16cid:durableId="987393068">
-    <w:abstractNumId w:val="5"/>
+    <w:abstractNumId w:val="6"/>
   </w:num>
   <w:num w:numId="10" w16cid:durableId="1080444932">
     <w:abstractNumId w:val="1"/>
@@ -9609,28 +12289,40 @@
     <w:abstractNumId w:val="3"/>
   </w:num>
   <w:num w:numId="13" w16cid:durableId="16977631">
-    <w:abstractNumId w:val="9"/>
+    <w:abstractNumId w:val="11"/>
   </w:num>
   <w:num w:numId="14" w16cid:durableId="666441721">
-    <w:abstractNumId w:val="17"/>
+    <w:abstractNumId w:val="20"/>
   </w:num>
   <w:num w:numId="15" w16cid:durableId="271523791">
-    <w:abstractNumId w:val="18"/>
+    <w:abstractNumId w:val="21"/>
   </w:num>
   <w:num w:numId="16" w16cid:durableId="1205141662">
-    <w:abstractNumId w:val="10"/>
+    <w:abstractNumId w:val="12"/>
   </w:num>
   <w:num w:numId="17" w16cid:durableId="370879842">
-    <w:abstractNumId w:val="8"/>
+    <w:abstractNumId w:val="10"/>
   </w:num>
   <w:num w:numId="18" w16cid:durableId="1666057833">
     <w:abstractNumId w:val="2"/>
   </w:num>
   <w:num w:numId="19" w16cid:durableId="1012611089">
+    <w:abstractNumId w:val="9"/>
+  </w:num>
+  <w:num w:numId="20" w16cid:durableId="1477332575">
+    <w:abstractNumId w:val="14"/>
+  </w:num>
+  <w:num w:numId="21" w16cid:durableId="938565292">
+    <w:abstractNumId w:val="4"/>
+  </w:num>
+  <w:num w:numId="22" w16cid:durableId="1893999751">
+    <w:abstractNumId w:val="22"/>
+  </w:num>
+  <w:num w:numId="23" w16cid:durableId="1181550289">
     <w:abstractNumId w:val="7"/>
   </w:num>
-  <w:num w:numId="20" w16cid:durableId="1477332575">
-    <w:abstractNumId w:val="12"/>
+  <w:num w:numId="24" w16cid:durableId="1691638095">
+    <w:abstractNumId w:val="17"/>
   </w:num>
 </w:numbering>
 </file>

</xml_diff>